<commit_message>
Two Way communication,Directives,Lab-1,Custom Directives,Highlight Directive using Renderer2
</commit_message>
<xml_diff>
--- a/Day-2/Custom Directives.docx
+++ b/Day-2/Custom Directives.docx
@@ -2691,7 +2691,6 @@
         <w:lastRenderedPageBreak/>
         <w:t>Save and check the output</w:t>
       </w:r>
-      <w:bookmarkStart w:id="0" w:name="_GoBack"/>
       <w:r>
         <w:rPr>
           <w:noProof/>
@@ -2740,9 +2739,3012 @@
           </wp:inline>
         </w:drawing>
       </w:r>
+    </w:p>
+    <w:p>
+      <w:pPr>
+        <w:jc w:val="center"/>
+      </w:pPr>
+    </w:p>
+    <w:p>
+      <w:pPr>
+        <w:pStyle w:val="Heading1"/>
+        <w:jc w:val="center"/>
+      </w:pPr>
+    </w:p>
+    <w:p>
+      <w:pPr>
+        <w:pStyle w:val="Heading1"/>
+        <w:jc w:val="center"/>
+      </w:pPr>
+      <w:r>
+        <w:t>Custom Directive Using Renderer2</w:t>
+      </w:r>
+    </w:p>
+    <w:p>
+      <w:r>
+        <w:t xml:space="preserve">Create </w:t>
+      </w:r>
+      <w:proofErr w:type="spellStart"/>
+      <w:r>
+        <w:t>highlightDirective.ts</w:t>
+      </w:r>
+      <w:proofErr w:type="spellEnd"/>
+      <w:r>
+        <w:t xml:space="preserve"> file under app folder</w:t>
+      </w:r>
+    </w:p>
+    <w:p>
+      <w:pPr>
+        <w:shd w:val="clear" w:color="auto" w:fill="1F1F1F"/>
+        <w:spacing w:after="0" w:line="360" w:lineRule="atLeast"/>
+        <w:rPr>
+          <w:rFonts w:ascii="Consolas" w:eastAsia="Times New Roman" w:hAnsi="Consolas" w:cs="Times New Roman"/>
+          <w:color w:val="CCCCCC"/>
+          <w:sz w:val="27"/>
+          <w:szCs w:val="27"/>
+          <w:lang w:bidi="gu-IN"/>
+        </w:rPr>
+      </w:pPr>
+      <w:proofErr w:type="gramStart"/>
+      <w:r>
+        <w:rPr>
+          <w:rFonts w:ascii="Consolas" w:eastAsia="Times New Roman" w:hAnsi="Consolas" w:cs="Times New Roman"/>
+          <w:color w:val="C586C0"/>
+          <w:sz w:val="27"/>
+          <w:szCs w:val="27"/>
+          <w:lang w:bidi="gu-IN"/>
+        </w:rPr>
+        <w:t>import</w:t>
+      </w:r>
+      <w:proofErr w:type="gramEnd"/>
+      <w:r>
+        <w:rPr>
+          <w:rFonts w:ascii="Consolas" w:eastAsia="Times New Roman" w:hAnsi="Consolas" w:cs="Times New Roman"/>
+          <w:color w:val="CCCCCC"/>
+          <w:sz w:val="27"/>
+          <w:szCs w:val="27"/>
+          <w:lang w:bidi="gu-IN"/>
+        </w:rPr>
+        <w:t xml:space="preserve"> { </w:t>
+      </w:r>
+      <w:r>
+        <w:rPr>
+          <w:rFonts w:ascii="Consolas" w:eastAsia="Times New Roman" w:hAnsi="Consolas" w:cs="Times New Roman"/>
+          <w:color w:val="9CDCFE"/>
+          <w:sz w:val="27"/>
+          <w:szCs w:val="27"/>
+          <w:lang w:bidi="gu-IN"/>
+        </w:rPr>
+        <w:t>Directive</w:t>
+      </w:r>
+      <w:r>
+        <w:rPr>
+          <w:rFonts w:ascii="Consolas" w:eastAsia="Times New Roman" w:hAnsi="Consolas" w:cs="Times New Roman"/>
+          <w:color w:val="CCCCCC"/>
+          <w:sz w:val="27"/>
+          <w:szCs w:val="27"/>
+          <w:lang w:bidi="gu-IN"/>
+        </w:rPr>
+        <w:t xml:space="preserve">, </w:t>
+      </w:r>
+      <w:r>
+        <w:rPr>
+          <w:rFonts w:ascii="Consolas" w:eastAsia="Times New Roman" w:hAnsi="Consolas" w:cs="Times New Roman"/>
+          <w:color w:val="9CDCFE"/>
+          <w:sz w:val="27"/>
+          <w:szCs w:val="27"/>
+          <w:lang w:bidi="gu-IN"/>
+        </w:rPr>
+        <w:t>ElementRef</w:t>
+      </w:r>
+      <w:r>
+        <w:rPr>
+          <w:rFonts w:ascii="Consolas" w:eastAsia="Times New Roman" w:hAnsi="Consolas" w:cs="Times New Roman"/>
+          <w:color w:val="CCCCCC"/>
+          <w:sz w:val="27"/>
+          <w:szCs w:val="27"/>
+          <w:lang w:bidi="gu-IN"/>
+        </w:rPr>
+        <w:t>,</w:t>
+      </w:r>
+      <w:r>
+        <w:rPr>
+          <w:rFonts w:ascii="Consolas" w:eastAsia="Times New Roman" w:hAnsi="Consolas" w:cs="Times New Roman"/>
+          <w:color w:val="9CDCFE"/>
+          <w:sz w:val="27"/>
+          <w:szCs w:val="27"/>
+          <w:lang w:bidi="gu-IN"/>
+        </w:rPr>
+        <w:t>Renderer2</w:t>
+      </w:r>
+      <w:r>
+        <w:rPr>
+          <w:rFonts w:ascii="Consolas" w:eastAsia="Times New Roman" w:hAnsi="Consolas" w:cs="Times New Roman"/>
+          <w:color w:val="CCCCCC"/>
+          <w:sz w:val="27"/>
+          <w:szCs w:val="27"/>
+          <w:lang w:bidi="gu-IN"/>
+        </w:rPr>
+        <w:t xml:space="preserve"> } </w:t>
+      </w:r>
+      <w:r>
+        <w:rPr>
+          <w:rFonts w:ascii="Consolas" w:eastAsia="Times New Roman" w:hAnsi="Consolas" w:cs="Times New Roman"/>
+          <w:color w:val="C586C0"/>
+          <w:sz w:val="27"/>
+          <w:szCs w:val="27"/>
+          <w:lang w:bidi="gu-IN"/>
+        </w:rPr>
+        <w:t>from</w:t>
+      </w:r>
+      <w:r>
+        <w:rPr>
+          <w:rFonts w:ascii="Consolas" w:eastAsia="Times New Roman" w:hAnsi="Consolas" w:cs="Times New Roman"/>
+          <w:color w:val="CCCCCC"/>
+          <w:sz w:val="27"/>
+          <w:szCs w:val="27"/>
+          <w:lang w:bidi="gu-IN"/>
+        </w:rPr>
+        <w:t xml:space="preserve"> </w:t>
+      </w:r>
+      <w:r>
+        <w:rPr>
+          <w:rFonts w:ascii="Consolas" w:eastAsia="Times New Roman" w:hAnsi="Consolas" w:cs="Times New Roman"/>
+          <w:color w:val="CE9178"/>
+          <w:sz w:val="27"/>
+          <w:szCs w:val="27"/>
+          <w:lang w:bidi="gu-IN"/>
+        </w:rPr>
+        <w:t>"@angular/core"</w:t>
+      </w:r>
+      <w:r>
+        <w:rPr>
+          <w:rFonts w:ascii="Consolas" w:eastAsia="Times New Roman" w:hAnsi="Consolas" w:cs="Times New Roman"/>
+          <w:color w:val="CCCCCC"/>
+          <w:sz w:val="27"/>
+          <w:szCs w:val="27"/>
+          <w:lang w:bidi="gu-IN"/>
+        </w:rPr>
+        <w:t>;</w:t>
+      </w:r>
+    </w:p>
+    <w:p>
+      <w:pPr>
+        <w:shd w:val="clear" w:color="auto" w:fill="1F1F1F"/>
+        <w:spacing w:after="0" w:line="360" w:lineRule="atLeast"/>
+        <w:rPr>
+          <w:rFonts w:ascii="Consolas" w:eastAsia="Times New Roman" w:hAnsi="Consolas" w:cs="Times New Roman"/>
+          <w:color w:val="CCCCCC"/>
+          <w:sz w:val="27"/>
+          <w:szCs w:val="27"/>
+          <w:lang w:bidi="gu-IN"/>
+        </w:rPr>
+      </w:pPr>
+    </w:p>
+    <w:p>
+      <w:pPr>
+        <w:shd w:val="clear" w:color="auto" w:fill="1F1F1F"/>
+        <w:spacing w:after="0" w:line="360" w:lineRule="atLeast"/>
+        <w:rPr>
+          <w:rFonts w:ascii="Consolas" w:eastAsia="Times New Roman" w:hAnsi="Consolas" w:cs="Times New Roman"/>
+          <w:color w:val="CCCCCC"/>
+          <w:sz w:val="27"/>
+          <w:szCs w:val="27"/>
+          <w:lang w:bidi="gu-IN"/>
+        </w:rPr>
+      </w:pPr>
+      <w:proofErr w:type="gramStart"/>
+      <w:r>
+        <w:rPr>
+          <w:rFonts w:ascii="Consolas" w:eastAsia="Times New Roman" w:hAnsi="Consolas" w:cs="Times New Roman"/>
+          <w:color w:val="CCCCCC"/>
+          <w:sz w:val="27"/>
+          <w:szCs w:val="27"/>
+          <w:lang w:bidi="gu-IN"/>
+        </w:rPr>
+        <w:t>@</w:t>
+      </w:r>
+      <w:r>
+        <w:rPr>
+          <w:rFonts w:ascii="Consolas" w:eastAsia="Times New Roman" w:hAnsi="Consolas" w:cs="Times New Roman"/>
+          <w:color w:val="4EC9B0"/>
+          <w:sz w:val="27"/>
+          <w:szCs w:val="27"/>
+          <w:lang w:bidi="gu-IN"/>
+        </w:rPr>
+        <w:t>Directive</w:t>
+      </w:r>
+      <w:r>
+        <w:rPr>
+          <w:rFonts w:ascii="Consolas" w:eastAsia="Times New Roman" w:hAnsi="Consolas" w:cs="Times New Roman"/>
+          <w:color w:val="CCCCCC"/>
+          <w:sz w:val="27"/>
+          <w:szCs w:val="27"/>
+          <w:lang w:bidi="gu-IN"/>
+        </w:rPr>
+        <w:t>(</w:t>
+      </w:r>
+      <w:proofErr w:type="gramEnd"/>
+      <w:r>
+        <w:rPr>
+          <w:rFonts w:ascii="Consolas" w:eastAsia="Times New Roman" w:hAnsi="Consolas" w:cs="Times New Roman"/>
+          <w:color w:val="CCCCCC"/>
+          <w:sz w:val="27"/>
+          <w:szCs w:val="27"/>
+          <w:lang w:bidi="gu-IN"/>
+        </w:rPr>
+        <w:t>{</w:t>
+      </w:r>
+      <w:r>
+        <w:rPr>
+          <w:rFonts w:ascii="Consolas" w:eastAsia="Times New Roman" w:hAnsi="Consolas" w:cs="Times New Roman"/>
+          <w:color w:val="9CDCFE"/>
+          <w:sz w:val="27"/>
+          <w:szCs w:val="27"/>
+          <w:lang w:bidi="gu-IN"/>
+        </w:rPr>
+        <w:t>selector:</w:t>
+      </w:r>
+      <w:r>
+        <w:rPr>
+          <w:rFonts w:ascii="Consolas" w:eastAsia="Times New Roman" w:hAnsi="Consolas" w:cs="Times New Roman"/>
+          <w:color w:val="CE9178"/>
+          <w:sz w:val="27"/>
+          <w:szCs w:val="27"/>
+          <w:lang w:bidi="gu-IN"/>
+        </w:rPr>
+        <w:t>'[highlight]'</w:t>
+      </w:r>
+      <w:r>
+        <w:rPr>
+          <w:rFonts w:ascii="Consolas" w:eastAsia="Times New Roman" w:hAnsi="Consolas" w:cs="Times New Roman"/>
+          <w:color w:val="CCCCCC"/>
+          <w:sz w:val="27"/>
+          <w:szCs w:val="27"/>
+          <w:lang w:bidi="gu-IN"/>
+        </w:rPr>
+        <w:t>})</w:t>
+      </w:r>
+    </w:p>
+    <w:p>
+      <w:pPr>
+        <w:shd w:val="clear" w:color="auto" w:fill="1F1F1F"/>
+        <w:spacing w:after="0" w:line="360" w:lineRule="atLeast"/>
+        <w:rPr>
+          <w:rFonts w:ascii="Consolas" w:eastAsia="Times New Roman" w:hAnsi="Consolas" w:cs="Times New Roman"/>
+          <w:color w:val="CCCCCC"/>
+          <w:sz w:val="27"/>
+          <w:szCs w:val="27"/>
+          <w:lang w:bidi="gu-IN"/>
+        </w:rPr>
+      </w:pPr>
+      <w:proofErr w:type="gramStart"/>
+      <w:r>
+        <w:rPr>
+          <w:rFonts w:ascii="Consolas" w:eastAsia="Times New Roman" w:hAnsi="Consolas" w:cs="Times New Roman"/>
+          <w:color w:val="C586C0"/>
+          <w:sz w:val="27"/>
+          <w:szCs w:val="27"/>
+          <w:lang w:bidi="gu-IN"/>
+        </w:rPr>
+        <w:t>export</w:t>
+      </w:r>
+      <w:proofErr w:type="gramEnd"/>
+      <w:r>
+        <w:rPr>
+          <w:rFonts w:ascii="Consolas" w:eastAsia="Times New Roman" w:hAnsi="Consolas" w:cs="Times New Roman"/>
+          <w:color w:val="CCCCCC"/>
+          <w:sz w:val="27"/>
+          <w:szCs w:val="27"/>
+          <w:lang w:bidi="gu-IN"/>
+        </w:rPr>
+        <w:t xml:space="preserve"> </w:t>
+      </w:r>
+      <w:r>
+        <w:rPr>
+          <w:rFonts w:ascii="Consolas" w:eastAsia="Times New Roman" w:hAnsi="Consolas" w:cs="Times New Roman"/>
+          <w:color w:val="569CD6"/>
+          <w:sz w:val="27"/>
+          <w:szCs w:val="27"/>
+          <w:lang w:bidi="gu-IN"/>
+        </w:rPr>
+        <w:t>class</w:t>
+      </w:r>
+      <w:r>
+        <w:rPr>
+          <w:rFonts w:ascii="Consolas" w:eastAsia="Times New Roman" w:hAnsi="Consolas" w:cs="Times New Roman"/>
+          <w:color w:val="CCCCCC"/>
+          <w:sz w:val="27"/>
+          <w:szCs w:val="27"/>
+          <w:lang w:bidi="gu-IN"/>
+        </w:rPr>
+        <w:t xml:space="preserve"> </w:t>
+      </w:r>
+      <w:proofErr w:type="spellStart"/>
+      <w:r>
+        <w:rPr>
+          <w:rFonts w:ascii="Consolas" w:eastAsia="Times New Roman" w:hAnsi="Consolas" w:cs="Times New Roman"/>
+          <w:color w:val="4EC9B0"/>
+          <w:sz w:val="27"/>
+          <w:szCs w:val="27"/>
+          <w:lang w:bidi="gu-IN"/>
+        </w:rPr>
+        <w:t>HighLightDirective</w:t>
+      </w:r>
+      <w:proofErr w:type="spellEnd"/>
+      <w:r>
+        <w:rPr>
+          <w:rFonts w:ascii="Consolas" w:eastAsia="Times New Roman" w:hAnsi="Consolas" w:cs="Times New Roman"/>
+          <w:color w:val="CCCCCC"/>
+          <w:sz w:val="27"/>
+          <w:szCs w:val="27"/>
+          <w:lang w:bidi="gu-IN"/>
+        </w:rPr>
+        <w:t>{</w:t>
+      </w:r>
+    </w:p>
+    <w:p>
+      <w:pPr>
+        <w:shd w:val="clear" w:color="auto" w:fill="1F1F1F"/>
+        <w:spacing w:after="0" w:line="360" w:lineRule="atLeast"/>
+        <w:rPr>
+          <w:rFonts w:ascii="Consolas" w:eastAsia="Times New Roman" w:hAnsi="Consolas" w:cs="Times New Roman"/>
+          <w:color w:val="CCCCCC"/>
+          <w:sz w:val="27"/>
+          <w:szCs w:val="27"/>
+          <w:lang w:bidi="gu-IN"/>
+        </w:rPr>
+      </w:pPr>
+      <w:r>
+        <w:rPr>
+          <w:rFonts w:ascii="Consolas" w:eastAsia="Times New Roman" w:hAnsi="Consolas" w:cs="Times New Roman"/>
+          <w:color w:val="CCCCCC"/>
+          <w:sz w:val="27"/>
+          <w:szCs w:val="27"/>
+          <w:lang w:bidi="gu-IN"/>
+        </w:rPr>
+        <w:t xml:space="preserve">    </w:t>
+      </w:r>
+      <w:proofErr w:type="gramStart"/>
+      <w:r>
+        <w:rPr>
+          <w:rFonts w:ascii="Consolas" w:eastAsia="Times New Roman" w:hAnsi="Consolas" w:cs="Times New Roman"/>
+          <w:color w:val="569CD6"/>
+          <w:sz w:val="27"/>
+          <w:szCs w:val="27"/>
+          <w:lang w:bidi="gu-IN"/>
+        </w:rPr>
+        <w:t>constructor</w:t>
+      </w:r>
+      <w:r>
+        <w:rPr>
+          <w:rFonts w:ascii="Consolas" w:eastAsia="Times New Roman" w:hAnsi="Consolas" w:cs="Times New Roman"/>
+          <w:color w:val="CCCCCC"/>
+          <w:sz w:val="27"/>
+          <w:szCs w:val="27"/>
+          <w:lang w:bidi="gu-IN"/>
+        </w:rPr>
+        <w:t>(</w:t>
+      </w:r>
+      <w:proofErr w:type="gramEnd"/>
+      <w:r>
+        <w:rPr>
+          <w:rFonts w:ascii="Consolas" w:eastAsia="Times New Roman" w:hAnsi="Consolas" w:cs="Times New Roman"/>
+          <w:color w:val="9CDCFE"/>
+          <w:sz w:val="27"/>
+          <w:szCs w:val="27"/>
+          <w:lang w:bidi="gu-IN"/>
+        </w:rPr>
+        <w:t>er</w:t>
+      </w:r>
+      <w:r>
+        <w:rPr>
+          <w:rFonts w:ascii="Consolas" w:eastAsia="Times New Roman" w:hAnsi="Consolas" w:cs="Times New Roman"/>
+          <w:color w:val="D4D4D4"/>
+          <w:sz w:val="27"/>
+          <w:szCs w:val="27"/>
+          <w:lang w:bidi="gu-IN"/>
+        </w:rPr>
+        <w:t>:</w:t>
+      </w:r>
+      <w:r>
+        <w:rPr>
+          <w:rFonts w:ascii="Consolas" w:eastAsia="Times New Roman" w:hAnsi="Consolas" w:cs="Times New Roman"/>
+          <w:color w:val="4EC9B0"/>
+          <w:sz w:val="27"/>
+          <w:szCs w:val="27"/>
+          <w:lang w:bidi="gu-IN"/>
+        </w:rPr>
+        <w:t>ElementRef</w:t>
+      </w:r>
+      <w:r>
+        <w:rPr>
+          <w:rFonts w:ascii="Consolas" w:eastAsia="Times New Roman" w:hAnsi="Consolas" w:cs="Times New Roman"/>
+          <w:color w:val="CCCCCC"/>
+          <w:sz w:val="27"/>
+          <w:szCs w:val="27"/>
+          <w:lang w:bidi="gu-IN"/>
+        </w:rPr>
+        <w:t>,</w:t>
+      </w:r>
+      <w:r>
+        <w:rPr>
+          <w:rFonts w:ascii="Consolas" w:eastAsia="Times New Roman" w:hAnsi="Consolas" w:cs="Times New Roman"/>
+          <w:color w:val="9CDCFE"/>
+          <w:sz w:val="27"/>
+          <w:szCs w:val="27"/>
+          <w:lang w:bidi="gu-IN"/>
+        </w:rPr>
+        <w:t>render</w:t>
+      </w:r>
+      <w:r>
+        <w:rPr>
+          <w:rFonts w:ascii="Consolas" w:eastAsia="Times New Roman" w:hAnsi="Consolas" w:cs="Times New Roman"/>
+          <w:color w:val="D4D4D4"/>
+          <w:sz w:val="27"/>
+          <w:szCs w:val="27"/>
+          <w:lang w:bidi="gu-IN"/>
+        </w:rPr>
+        <w:t>:</w:t>
+      </w:r>
+      <w:r>
+        <w:rPr>
+          <w:rFonts w:ascii="Consolas" w:eastAsia="Times New Roman" w:hAnsi="Consolas" w:cs="Times New Roman"/>
+          <w:color w:val="4EC9B0"/>
+          <w:sz w:val="27"/>
+          <w:szCs w:val="27"/>
+          <w:lang w:bidi="gu-IN"/>
+        </w:rPr>
+        <w:t>Renderer2</w:t>
+      </w:r>
+      <w:r>
+        <w:rPr>
+          <w:rFonts w:ascii="Consolas" w:eastAsia="Times New Roman" w:hAnsi="Consolas" w:cs="Times New Roman"/>
+          <w:color w:val="CCCCCC"/>
+          <w:sz w:val="27"/>
+          <w:szCs w:val="27"/>
+          <w:lang w:bidi="gu-IN"/>
+        </w:rPr>
+        <w:t>){</w:t>
+      </w:r>
+    </w:p>
+    <w:p>
+      <w:pPr>
+        <w:shd w:val="clear" w:color="auto" w:fill="1F1F1F"/>
+        <w:spacing w:after="0" w:line="360" w:lineRule="atLeast"/>
+        <w:rPr>
+          <w:rFonts w:ascii="Consolas" w:eastAsia="Times New Roman" w:hAnsi="Consolas" w:cs="Times New Roman"/>
+          <w:color w:val="CCCCCC"/>
+          <w:sz w:val="27"/>
+          <w:szCs w:val="27"/>
+          <w:lang w:bidi="gu-IN"/>
+        </w:rPr>
+      </w:pPr>
+      <w:r>
+        <w:rPr>
+          <w:rFonts w:ascii="Consolas" w:eastAsia="Times New Roman" w:hAnsi="Consolas" w:cs="Times New Roman"/>
+          <w:color w:val="CCCCCC"/>
+          <w:sz w:val="27"/>
+          <w:szCs w:val="27"/>
+          <w:lang w:bidi="gu-IN"/>
+        </w:rPr>
+        <w:t xml:space="preserve">        </w:t>
+      </w:r>
+      <w:proofErr w:type="gramStart"/>
+      <w:r>
+        <w:rPr>
+          <w:rFonts w:ascii="Consolas" w:eastAsia="Times New Roman" w:hAnsi="Consolas" w:cs="Times New Roman"/>
+          <w:color w:val="9CDCFE"/>
+          <w:sz w:val="27"/>
+          <w:szCs w:val="27"/>
+          <w:lang w:bidi="gu-IN"/>
+        </w:rPr>
+        <w:t>render</w:t>
+      </w:r>
+      <w:r>
+        <w:rPr>
+          <w:rFonts w:ascii="Consolas" w:eastAsia="Times New Roman" w:hAnsi="Consolas" w:cs="Times New Roman"/>
+          <w:color w:val="CCCCCC"/>
+          <w:sz w:val="27"/>
+          <w:szCs w:val="27"/>
+          <w:lang w:bidi="gu-IN"/>
+        </w:rPr>
+        <w:t>.</w:t>
+      </w:r>
+      <w:r>
+        <w:rPr>
+          <w:rFonts w:ascii="Consolas" w:eastAsia="Times New Roman" w:hAnsi="Consolas" w:cs="Times New Roman"/>
+          <w:color w:val="DCDCAA"/>
+          <w:sz w:val="27"/>
+          <w:szCs w:val="27"/>
+          <w:lang w:bidi="gu-IN"/>
+        </w:rPr>
+        <w:t>setStyle</w:t>
+      </w:r>
+      <w:r>
+        <w:rPr>
+          <w:rFonts w:ascii="Consolas" w:eastAsia="Times New Roman" w:hAnsi="Consolas" w:cs="Times New Roman"/>
+          <w:color w:val="CCCCCC"/>
+          <w:sz w:val="27"/>
+          <w:szCs w:val="27"/>
+          <w:lang w:bidi="gu-IN"/>
+        </w:rPr>
+        <w:t>(</w:t>
+      </w:r>
+      <w:proofErr w:type="gramEnd"/>
+      <w:r>
+        <w:rPr>
+          <w:rFonts w:ascii="Consolas" w:eastAsia="Times New Roman" w:hAnsi="Consolas" w:cs="Times New Roman"/>
+          <w:color w:val="9CDCFE"/>
+          <w:sz w:val="27"/>
+          <w:szCs w:val="27"/>
+          <w:lang w:bidi="gu-IN"/>
+        </w:rPr>
+        <w:t>er</w:t>
+      </w:r>
+      <w:r>
+        <w:rPr>
+          <w:rFonts w:ascii="Consolas" w:eastAsia="Times New Roman" w:hAnsi="Consolas" w:cs="Times New Roman"/>
+          <w:color w:val="CCCCCC"/>
+          <w:sz w:val="27"/>
+          <w:szCs w:val="27"/>
+          <w:lang w:bidi="gu-IN"/>
+        </w:rPr>
+        <w:t>.</w:t>
+      </w:r>
+      <w:r>
+        <w:rPr>
+          <w:rFonts w:ascii="Consolas" w:eastAsia="Times New Roman" w:hAnsi="Consolas" w:cs="Times New Roman"/>
+          <w:color w:val="9CDCFE"/>
+          <w:sz w:val="27"/>
+          <w:szCs w:val="27"/>
+          <w:lang w:bidi="gu-IN"/>
+        </w:rPr>
+        <w:t>nativeElement</w:t>
+      </w:r>
+      <w:r>
+        <w:rPr>
+          <w:rFonts w:ascii="Consolas" w:eastAsia="Times New Roman" w:hAnsi="Consolas" w:cs="Times New Roman"/>
+          <w:color w:val="CCCCCC"/>
+          <w:sz w:val="27"/>
+          <w:szCs w:val="27"/>
+          <w:lang w:bidi="gu-IN"/>
+        </w:rPr>
+        <w:t>,</w:t>
+      </w:r>
+      <w:r>
+        <w:rPr>
+          <w:rFonts w:ascii="Consolas" w:eastAsia="Times New Roman" w:hAnsi="Consolas" w:cs="Times New Roman"/>
+          <w:color w:val="CE9178"/>
+          <w:sz w:val="27"/>
+          <w:szCs w:val="27"/>
+          <w:lang w:bidi="gu-IN"/>
+        </w:rPr>
+        <w:t>'background-color'</w:t>
+      </w:r>
+      <w:r>
+        <w:rPr>
+          <w:rFonts w:ascii="Consolas" w:eastAsia="Times New Roman" w:hAnsi="Consolas" w:cs="Times New Roman"/>
+          <w:color w:val="CCCCCC"/>
+          <w:sz w:val="27"/>
+          <w:szCs w:val="27"/>
+          <w:lang w:bidi="gu-IN"/>
+        </w:rPr>
+        <w:t>,</w:t>
+      </w:r>
+      <w:r>
+        <w:rPr>
+          <w:rFonts w:ascii="Consolas" w:eastAsia="Times New Roman" w:hAnsi="Consolas" w:cs="Times New Roman"/>
+          <w:color w:val="CE9178"/>
+          <w:sz w:val="27"/>
+          <w:szCs w:val="27"/>
+          <w:lang w:bidi="gu-IN"/>
+        </w:rPr>
+        <w:t>'lightgreen'</w:t>
+      </w:r>
+      <w:r>
+        <w:rPr>
+          <w:rFonts w:ascii="Consolas" w:eastAsia="Times New Roman" w:hAnsi="Consolas" w:cs="Times New Roman"/>
+          <w:color w:val="CCCCCC"/>
+          <w:sz w:val="27"/>
+          <w:szCs w:val="27"/>
+          <w:lang w:bidi="gu-IN"/>
+        </w:rPr>
+        <w:t>)</w:t>
+      </w:r>
+    </w:p>
+    <w:p>
+      <w:pPr>
+        <w:shd w:val="clear" w:color="auto" w:fill="1F1F1F"/>
+        <w:spacing w:after="0" w:line="360" w:lineRule="atLeast"/>
+        <w:rPr>
+          <w:rFonts w:ascii="Consolas" w:eastAsia="Times New Roman" w:hAnsi="Consolas" w:cs="Times New Roman"/>
+          <w:color w:val="CCCCCC"/>
+          <w:sz w:val="27"/>
+          <w:szCs w:val="27"/>
+          <w:lang w:bidi="gu-IN"/>
+        </w:rPr>
+      </w:pPr>
+      <w:r>
+        <w:rPr>
+          <w:rFonts w:ascii="Consolas" w:eastAsia="Times New Roman" w:hAnsi="Consolas" w:cs="Times New Roman"/>
+          <w:color w:val="CCCCCC"/>
+          <w:sz w:val="27"/>
+          <w:szCs w:val="27"/>
+          <w:lang w:bidi="gu-IN"/>
+        </w:rPr>
+        <w:t>    }</w:t>
+      </w:r>
+    </w:p>
+    <w:p>
+      <w:pPr>
+        <w:shd w:val="clear" w:color="auto" w:fill="1F1F1F"/>
+        <w:spacing w:after="0" w:line="360" w:lineRule="atLeast"/>
+        <w:rPr>
+          <w:rFonts w:ascii="Consolas" w:eastAsia="Times New Roman" w:hAnsi="Consolas" w:cs="Times New Roman"/>
+          <w:color w:val="CCCCCC"/>
+          <w:sz w:val="27"/>
+          <w:szCs w:val="27"/>
+          <w:lang w:bidi="gu-IN"/>
+        </w:rPr>
+      </w:pPr>
+      <w:r>
+        <w:rPr>
+          <w:rFonts w:ascii="Consolas" w:eastAsia="Times New Roman" w:hAnsi="Consolas" w:cs="Times New Roman"/>
+          <w:color w:val="CCCCCC"/>
+          <w:sz w:val="27"/>
+          <w:szCs w:val="27"/>
+          <w:lang w:bidi="gu-IN"/>
+        </w:rPr>
+        <w:t>}</w:t>
+      </w:r>
+    </w:p>
+    <w:p/>
+    <w:p/>
+    <w:p>
+      <w:pPr>
+        <w:pBdr>
+          <w:bottom w:val="single" w:sz="6" w:space="1" w:color="auto"/>
+        </w:pBdr>
+      </w:pPr>
+      <w:r>
+        <w:t xml:space="preserve">Define in </w:t>
+      </w:r>
+      <w:proofErr w:type="spellStart"/>
+      <w:r>
+        <w:t>app.module.ts</w:t>
+      </w:r>
+      <w:proofErr w:type="spellEnd"/>
+      <w:r>
+        <w:t xml:space="preserve"> file</w:t>
+      </w:r>
+    </w:p>
+    <w:p>
+      <w:pPr>
+        <w:shd w:val="clear" w:color="auto" w:fill="1F1F1F"/>
+        <w:spacing w:after="0" w:line="360" w:lineRule="atLeast"/>
+        <w:rPr>
+          <w:rFonts w:ascii="Consolas" w:eastAsia="Times New Roman" w:hAnsi="Consolas" w:cs="Times New Roman"/>
+          <w:color w:val="CCCCCC"/>
+          <w:sz w:val="27"/>
+          <w:szCs w:val="27"/>
+          <w:lang w:bidi="gu-IN"/>
+        </w:rPr>
+      </w:pPr>
+      <w:proofErr w:type="gramStart"/>
+      <w:r>
+        <w:rPr>
+          <w:rFonts w:ascii="Consolas" w:eastAsia="Times New Roman" w:hAnsi="Consolas" w:cs="Times New Roman"/>
+          <w:color w:val="C586C0"/>
+          <w:sz w:val="27"/>
+          <w:szCs w:val="27"/>
+          <w:lang w:bidi="gu-IN"/>
+        </w:rPr>
+        <w:t>import</w:t>
+      </w:r>
+      <w:proofErr w:type="gramEnd"/>
+      <w:r>
+        <w:rPr>
+          <w:rFonts w:ascii="Consolas" w:eastAsia="Times New Roman" w:hAnsi="Consolas" w:cs="Times New Roman"/>
+          <w:color w:val="CCCCCC"/>
+          <w:sz w:val="27"/>
+          <w:szCs w:val="27"/>
+          <w:lang w:bidi="gu-IN"/>
+        </w:rPr>
+        <w:t xml:space="preserve"> { </w:t>
+      </w:r>
+      <w:proofErr w:type="spellStart"/>
+      <w:r>
+        <w:rPr>
+          <w:rFonts w:ascii="Consolas" w:eastAsia="Times New Roman" w:hAnsi="Consolas" w:cs="Times New Roman"/>
+          <w:color w:val="9CDCFE"/>
+          <w:sz w:val="27"/>
+          <w:szCs w:val="27"/>
+          <w:lang w:bidi="gu-IN"/>
+        </w:rPr>
+        <w:t>NgModule</w:t>
+      </w:r>
+      <w:proofErr w:type="spellEnd"/>
+      <w:r>
+        <w:rPr>
+          <w:rFonts w:ascii="Consolas" w:eastAsia="Times New Roman" w:hAnsi="Consolas" w:cs="Times New Roman"/>
+          <w:color w:val="CCCCCC"/>
+          <w:sz w:val="27"/>
+          <w:szCs w:val="27"/>
+          <w:lang w:bidi="gu-IN"/>
+        </w:rPr>
+        <w:t xml:space="preserve"> } </w:t>
+      </w:r>
+      <w:r>
+        <w:rPr>
+          <w:rFonts w:ascii="Consolas" w:eastAsia="Times New Roman" w:hAnsi="Consolas" w:cs="Times New Roman"/>
+          <w:color w:val="C586C0"/>
+          <w:sz w:val="27"/>
+          <w:szCs w:val="27"/>
+          <w:lang w:bidi="gu-IN"/>
+        </w:rPr>
+        <w:t>from</w:t>
+      </w:r>
+      <w:r>
+        <w:rPr>
+          <w:rFonts w:ascii="Consolas" w:eastAsia="Times New Roman" w:hAnsi="Consolas" w:cs="Times New Roman"/>
+          <w:color w:val="CCCCCC"/>
+          <w:sz w:val="27"/>
+          <w:szCs w:val="27"/>
+          <w:lang w:bidi="gu-IN"/>
+        </w:rPr>
+        <w:t xml:space="preserve"> </w:t>
+      </w:r>
+      <w:r>
+        <w:rPr>
+          <w:rFonts w:ascii="Consolas" w:eastAsia="Times New Roman" w:hAnsi="Consolas" w:cs="Times New Roman"/>
+          <w:color w:val="CE9178"/>
+          <w:sz w:val="27"/>
+          <w:szCs w:val="27"/>
+          <w:lang w:bidi="gu-IN"/>
+        </w:rPr>
+        <w:t>'@angular/core'</w:t>
+      </w:r>
+      <w:r>
+        <w:rPr>
+          <w:rFonts w:ascii="Consolas" w:eastAsia="Times New Roman" w:hAnsi="Consolas" w:cs="Times New Roman"/>
+          <w:color w:val="CCCCCC"/>
+          <w:sz w:val="27"/>
+          <w:szCs w:val="27"/>
+          <w:lang w:bidi="gu-IN"/>
+        </w:rPr>
+        <w:t>;</w:t>
+      </w:r>
+    </w:p>
+    <w:p>
+      <w:pPr>
+        <w:shd w:val="clear" w:color="auto" w:fill="1F1F1F"/>
+        <w:spacing w:after="0" w:line="360" w:lineRule="atLeast"/>
+        <w:rPr>
+          <w:rFonts w:ascii="Consolas" w:eastAsia="Times New Roman" w:hAnsi="Consolas" w:cs="Times New Roman"/>
+          <w:color w:val="CCCCCC"/>
+          <w:sz w:val="27"/>
+          <w:szCs w:val="27"/>
+          <w:lang w:bidi="gu-IN"/>
+        </w:rPr>
+      </w:pPr>
+      <w:proofErr w:type="gramStart"/>
+      <w:r>
+        <w:rPr>
+          <w:rFonts w:ascii="Consolas" w:eastAsia="Times New Roman" w:hAnsi="Consolas" w:cs="Times New Roman"/>
+          <w:color w:val="C586C0"/>
+          <w:sz w:val="27"/>
+          <w:szCs w:val="27"/>
+          <w:lang w:bidi="gu-IN"/>
+        </w:rPr>
+        <w:t>import</w:t>
+      </w:r>
+      <w:proofErr w:type="gramEnd"/>
+      <w:r>
+        <w:rPr>
+          <w:rFonts w:ascii="Consolas" w:eastAsia="Times New Roman" w:hAnsi="Consolas" w:cs="Times New Roman"/>
+          <w:color w:val="CCCCCC"/>
+          <w:sz w:val="27"/>
+          <w:szCs w:val="27"/>
+          <w:lang w:bidi="gu-IN"/>
+        </w:rPr>
+        <w:t xml:space="preserve"> { </w:t>
+      </w:r>
+      <w:proofErr w:type="spellStart"/>
+      <w:r>
+        <w:rPr>
+          <w:rFonts w:ascii="Consolas" w:eastAsia="Times New Roman" w:hAnsi="Consolas" w:cs="Times New Roman"/>
+          <w:color w:val="9CDCFE"/>
+          <w:sz w:val="27"/>
+          <w:szCs w:val="27"/>
+          <w:lang w:bidi="gu-IN"/>
+        </w:rPr>
+        <w:t>BrowserModule</w:t>
+      </w:r>
+      <w:proofErr w:type="spellEnd"/>
+      <w:r>
+        <w:rPr>
+          <w:rFonts w:ascii="Consolas" w:eastAsia="Times New Roman" w:hAnsi="Consolas" w:cs="Times New Roman"/>
+          <w:color w:val="CCCCCC"/>
+          <w:sz w:val="27"/>
+          <w:szCs w:val="27"/>
+          <w:lang w:bidi="gu-IN"/>
+        </w:rPr>
+        <w:t xml:space="preserve"> } </w:t>
+      </w:r>
+      <w:r>
+        <w:rPr>
+          <w:rFonts w:ascii="Consolas" w:eastAsia="Times New Roman" w:hAnsi="Consolas" w:cs="Times New Roman"/>
+          <w:color w:val="C586C0"/>
+          <w:sz w:val="27"/>
+          <w:szCs w:val="27"/>
+          <w:lang w:bidi="gu-IN"/>
+        </w:rPr>
+        <w:t>from</w:t>
+      </w:r>
+      <w:r>
+        <w:rPr>
+          <w:rFonts w:ascii="Consolas" w:eastAsia="Times New Roman" w:hAnsi="Consolas" w:cs="Times New Roman"/>
+          <w:color w:val="CCCCCC"/>
+          <w:sz w:val="27"/>
+          <w:szCs w:val="27"/>
+          <w:lang w:bidi="gu-IN"/>
+        </w:rPr>
+        <w:t xml:space="preserve"> </w:t>
+      </w:r>
+      <w:r>
+        <w:rPr>
+          <w:rFonts w:ascii="Consolas" w:eastAsia="Times New Roman" w:hAnsi="Consolas" w:cs="Times New Roman"/>
+          <w:color w:val="CE9178"/>
+          <w:sz w:val="27"/>
+          <w:szCs w:val="27"/>
+          <w:lang w:bidi="gu-IN"/>
+        </w:rPr>
+        <w:t>'@angular/platform-browser'</w:t>
+      </w:r>
+      <w:r>
+        <w:rPr>
+          <w:rFonts w:ascii="Consolas" w:eastAsia="Times New Roman" w:hAnsi="Consolas" w:cs="Times New Roman"/>
+          <w:color w:val="CCCCCC"/>
+          <w:sz w:val="27"/>
+          <w:szCs w:val="27"/>
+          <w:lang w:bidi="gu-IN"/>
+        </w:rPr>
+        <w:t>;</w:t>
+      </w:r>
+    </w:p>
+    <w:p>
+      <w:pPr>
+        <w:shd w:val="clear" w:color="auto" w:fill="1F1F1F"/>
+        <w:spacing w:after="0" w:line="360" w:lineRule="atLeast"/>
+        <w:rPr>
+          <w:rFonts w:ascii="Consolas" w:eastAsia="Times New Roman" w:hAnsi="Consolas" w:cs="Times New Roman"/>
+          <w:color w:val="CCCCCC"/>
+          <w:sz w:val="27"/>
+          <w:szCs w:val="27"/>
+          <w:lang w:bidi="gu-IN"/>
+        </w:rPr>
+      </w:pPr>
+    </w:p>
+    <w:p>
+      <w:pPr>
+        <w:shd w:val="clear" w:color="auto" w:fill="1F1F1F"/>
+        <w:spacing w:after="0" w:line="360" w:lineRule="atLeast"/>
+        <w:rPr>
+          <w:rFonts w:ascii="Consolas" w:eastAsia="Times New Roman" w:hAnsi="Consolas" w:cs="Times New Roman"/>
+          <w:color w:val="CCCCCC"/>
+          <w:sz w:val="27"/>
+          <w:szCs w:val="27"/>
+          <w:lang w:bidi="gu-IN"/>
+        </w:rPr>
+      </w:pPr>
+      <w:proofErr w:type="gramStart"/>
+      <w:r>
+        <w:rPr>
+          <w:rFonts w:ascii="Consolas" w:eastAsia="Times New Roman" w:hAnsi="Consolas" w:cs="Times New Roman"/>
+          <w:color w:val="C586C0"/>
+          <w:sz w:val="27"/>
+          <w:szCs w:val="27"/>
+          <w:lang w:bidi="gu-IN"/>
+        </w:rPr>
+        <w:t>import</w:t>
+      </w:r>
+      <w:proofErr w:type="gramEnd"/>
+      <w:r>
+        <w:rPr>
+          <w:rFonts w:ascii="Consolas" w:eastAsia="Times New Roman" w:hAnsi="Consolas" w:cs="Times New Roman"/>
+          <w:color w:val="CCCCCC"/>
+          <w:sz w:val="27"/>
+          <w:szCs w:val="27"/>
+          <w:lang w:bidi="gu-IN"/>
+        </w:rPr>
+        <w:t xml:space="preserve"> { </w:t>
+      </w:r>
+      <w:proofErr w:type="spellStart"/>
+      <w:r>
+        <w:rPr>
+          <w:rFonts w:ascii="Consolas" w:eastAsia="Times New Roman" w:hAnsi="Consolas" w:cs="Times New Roman"/>
+          <w:color w:val="9CDCFE"/>
+          <w:sz w:val="27"/>
+          <w:szCs w:val="27"/>
+          <w:lang w:bidi="gu-IN"/>
+        </w:rPr>
+        <w:t>AppRoutingModule</w:t>
+      </w:r>
+      <w:proofErr w:type="spellEnd"/>
+      <w:r>
+        <w:rPr>
+          <w:rFonts w:ascii="Consolas" w:eastAsia="Times New Roman" w:hAnsi="Consolas" w:cs="Times New Roman"/>
+          <w:color w:val="CCCCCC"/>
+          <w:sz w:val="27"/>
+          <w:szCs w:val="27"/>
+          <w:lang w:bidi="gu-IN"/>
+        </w:rPr>
+        <w:t xml:space="preserve"> } </w:t>
+      </w:r>
+      <w:r>
+        <w:rPr>
+          <w:rFonts w:ascii="Consolas" w:eastAsia="Times New Roman" w:hAnsi="Consolas" w:cs="Times New Roman"/>
+          <w:color w:val="C586C0"/>
+          <w:sz w:val="27"/>
+          <w:szCs w:val="27"/>
+          <w:lang w:bidi="gu-IN"/>
+        </w:rPr>
+        <w:t>from</w:t>
+      </w:r>
+      <w:r>
+        <w:rPr>
+          <w:rFonts w:ascii="Consolas" w:eastAsia="Times New Roman" w:hAnsi="Consolas" w:cs="Times New Roman"/>
+          <w:color w:val="CCCCCC"/>
+          <w:sz w:val="27"/>
+          <w:szCs w:val="27"/>
+          <w:lang w:bidi="gu-IN"/>
+        </w:rPr>
+        <w:t xml:space="preserve"> </w:t>
+      </w:r>
+      <w:r>
+        <w:rPr>
+          <w:rFonts w:ascii="Consolas" w:eastAsia="Times New Roman" w:hAnsi="Consolas" w:cs="Times New Roman"/>
+          <w:color w:val="CE9178"/>
+          <w:sz w:val="27"/>
+          <w:szCs w:val="27"/>
+          <w:lang w:bidi="gu-IN"/>
+        </w:rPr>
+        <w:t>'./app-</w:t>
+      </w:r>
+      <w:proofErr w:type="spellStart"/>
+      <w:r>
+        <w:rPr>
+          <w:rFonts w:ascii="Consolas" w:eastAsia="Times New Roman" w:hAnsi="Consolas" w:cs="Times New Roman"/>
+          <w:color w:val="CE9178"/>
+          <w:sz w:val="27"/>
+          <w:szCs w:val="27"/>
+          <w:lang w:bidi="gu-IN"/>
+        </w:rPr>
+        <w:t>routing.module</w:t>
+      </w:r>
+      <w:proofErr w:type="spellEnd"/>
+      <w:r>
+        <w:rPr>
+          <w:rFonts w:ascii="Consolas" w:eastAsia="Times New Roman" w:hAnsi="Consolas" w:cs="Times New Roman"/>
+          <w:color w:val="CE9178"/>
+          <w:sz w:val="27"/>
+          <w:szCs w:val="27"/>
+          <w:lang w:bidi="gu-IN"/>
+        </w:rPr>
+        <w:t>'</w:t>
+      </w:r>
+      <w:r>
+        <w:rPr>
+          <w:rFonts w:ascii="Consolas" w:eastAsia="Times New Roman" w:hAnsi="Consolas" w:cs="Times New Roman"/>
+          <w:color w:val="CCCCCC"/>
+          <w:sz w:val="27"/>
+          <w:szCs w:val="27"/>
+          <w:lang w:bidi="gu-IN"/>
+        </w:rPr>
+        <w:t>;</w:t>
+      </w:r>
+    </w:p>
+    <w:p>
+      <w:pPr>
+        <w:shd w:val="clear" w:color="auto" w:fill="1F1F1F"/>
+        <w:spacing w:after="0" w:line="360" w:lineRule="atLeast"/>
+        <w:rPr>
+          <w:rFonts w:ascii="Consolas" w:eastAsia="Times New Roman" w:hAnsi="Consolas" w:cs="Times New Roman"/>
+          <w:color w:val="CCCCCC"/>
+          <w:sz w:val="27"/>
+          <w:szCs w:val="27"/>
+          <w:lang w:bidi="gu-IN"/>
+        </w:rPr>
+      </w:pPr>
+      <w:proofErr w:type="gramStart"/>
+      <w:r>
+        <w:rPr>
+          <w:rFonts w:ascii="Consolas" w:eastAsia="Times New Roman" w:hAnsi="Consolas" w:cs="Times New Roman"/>
+          <w:color w:val="C586C0"/>
+          <w:sz w:val="27"/>
+          <w:szCs w:val="27"/>
+          <w:lang w:bidi="gu-IN"/>
+        </w:rPr>
+        <w:t>import</w:t>
+      </w:r>
+      <w:proofErr w:type="gramEnd"/>
+      <w:r>
+        <w:rPr>
+          <w:rFonts w:ascii="Consolas" w:eastAsia="Times New Roman" w:hAnsi="Consolas" w:cs="Times New Roman"/>
+          <w:color w:val="CCCCCC"/>
+          <w:sz w:val="27"/>
+          <w:szCs w:val="27"/>
+          <w:lang w:bidi="gu-IN"/>
+        </w:rPr>
+        <w:t xml:space="preserve"> { </w:t>
+      </w:r>
+      <w:proofErr w:type="spellStart"/>
+      <w:r>
+        <w:rPr>
+          <w:rFonts w:ascii="Consolas" w:eastAsia="Times New Roman" w:hAnsi="Consolas" w:cs="Times New Roman"/>
+          <w:color w:val="9CDCFE"/>
+          <w:sz w:val="27"/>
+          <w:szCs w:val="27"/>
+          <w:lang w:bidi="gu-IN"/>
+        </w:rPr>
+        <w:t>AppComponent</w:t>
+      </w:r>
+      <w:proofErr w:type="spellEnd"/>
+      <w:r>
+        <w:rPr>
+          <w:rFonts w:ascii="Consolas" w:eastAsia="Times New Roman" w:hAnsi="Consolas" w:cs="Times New Roman"/>
+          <w:color w:val="CCCCCC"/>
+          <w:sz w:val="27"/>
+          <w:szCs w:val="27"/>
+          <w:lang w:bidi="gu-IN"/>
+        </w:rPr>
+        <w:t xml:space="preserve"> } </w:t>
+      </w:r>
+      <w:r>
+        <w:rPr>
+          <w:rFonts w:ascii="Consolas" w:eastAsia="Times New Roman" w:hAnsi="Consolas" w:cs="Times New Roman"/>
+          <w:color w:val="C586C0"/>
+          <w:sz w:val="27"/>
+          <w:szCs w:val="27"/>
+          <w:lang w:bidi="gu-IN"/>
+        </w:rPr>
+        <w:t>from</w:t>
+      </w:r>
+      <w:r>
+        <w:rPr>
+          <w:rFonts w:ascii="Consolas" w:eastAsia="Times New Roman" w:hAnsi="Consolas" w:cs="Times New Roman"/>
+          <w:color w:val="CCCCCC"/>
+          <w:sz w:val="27"/>
+          <w:szCs w:val="27"/>
+          <w:lang w:bidi="gu-IN"/>
+        </w:rPr>
+        <w:t xml:space="preserve"> </w:t>
+      </w:r>
+      <w:r>
+        <w:rPr>
+          <w:rFonts w:ascii="Consolas" w:eastAsia="Times New Roman" w:hAnsi="Consolas" w:cs="Times New Roman"/>
+          <w:color w:val="CE9178"/>
+          <w:sz w:val="27"/>
+          <w:szCs w:val="27"/>
+          <w:lang w:bidi="gu-IN"/>
+        </w:rPr>
+        <w:t>'./</w:t>
+      </w:r>
+      <w:proofErr w:type="spellStart"/>
+      <w:r>
+        <w:rPr>
+          <w:rFonts w:ascii="Consolas" w:eastAsia="Times New Roman" w:hAnsi="Consolas" w:cs="Times New Roman"/>
+          <w:color w:val="CE9178"/>
+          <w:sz w:val="27"/>
+          <w:szCs w:val="27"/>
+          <w:lang w:bidi="gu-IN"/>
+        </w:rPr>
+        <w:t>app.component</w:t>
+      </w:r>
+      <w:proofErr w:type="spellEnd"/>
+      <w:r>
+        <w:rPr>
+          <w:rFonts w:ascii="Consolas" w:eastAsia="Times New Roman" w:hAnsi="Consolas" w:cs="Times New Roman"/>
+          <w:color w:val="CE9178"/>
+          <w:sz w:val="27"/>
+          <w:szCs w:val="27"/>
+          <w:lang w:bidi="gu-IN"/>
+        </w:rPr>
+        <w:t>'</w:t>
+      </w:r>
+      <w:r>
+        <w:rPr>
+          <w:rFonts w:ascii="Consolas" w:eastAsia="Times New Roman" w:hAnsi="Consolas" w:cs="Times New Roman"/>
+          <w:color w:val="CCCCCC"/>
+          <w:sz w:val="27"/>
+          <w:szCs w:val="27"/>
+          <w:lang w:bidi="gu-IN"/>
+        </w:rPr>
+        <w:t>;</w:t>
+      </w:r>
+    </w:p>
+    <w:p>
+      <w:pPr>
+        <w:shd w:val="clear" w:color="auto" w:fill="1F1F1F"/>
+        <w:spacing w:after="0" w:line="360" w:lineRule="atLeast"/>
+        <w:rPr>
+          <w:rFonts w:ascii="Consolas" w:eastAsia="Times New Roman" w:hAnsi="Consolas" w:cs="Times New Roman"/>
+          <w:color w:val="CCCCCC"/>
+          <w:sz w:val="27"/>
+          <w:szCs w:val="27"/>
+          <w:lang w:bidi="gu-IN"/>
+        </w:rPr>
+      </w:pPr>
+      <w:r>
+        <w:rPr>
+          <w:rFonts w:ascii="Consolas" w:eastAsia="Times New Roman" w:hAnsi="Consolas" w:cs="Times New Roman"/>
+          <w:color w:val="CCCCCC"/>
+          <w:sz w:val="27"/>
+          <w:szCs w:val="27"/>
+          <w:lang w:bidi="gu-IN"/>
+        </w:rPr>
+        <w:t> </w:t>
+      </w:r>
+    </w:p>
+    <w:p>
+      <w:pPr>
+        <w:shd w:val="clear" w:color="auto" w:fill="1F1F1F"/>
+        <w:spacing w:after="0" w:line="360" w:lineRule="atLeast"/>
+        <w:rPr>
+          <w:rFonts w:ascii="Consolas" w:eastAsia="Times New Roman" w:hAnsi="Consolas" w:cs="Times New Roman"/>
+          <w:color w:val="CCCCCC"/>
+          <w:sz w:val="27"/>
+          <w:szCs w:val="27"/>
+          <w:lang w:bidi="gu-IN"/>
+        </w:rPr>
+      </w:pPr>
+      <w:proofErr w:type="gramStart"/>
+      <w:r>
+        <w:rPr>
+          <w:rFonts w:ascii="Consolas" w:eastAsia="Times New Roman" w:hAnsi="Consolas" w:cs="Times New Roman"/>
+          <w:color w:val="C586C0"/>
+          <w:sz w:val="27"/>
+          <w:szCs w:val="27"/>
+          <w:lang w:bidi="gu-IN"/>
+        </w:rPr>
+        <w:t>import</w:t>
+      </w:r>
+      <w:proofErr w:type="gramEnd"/>
+      <w:r>
+        <w:rPr>
+          <w:rFonts w:ascii="Consolas" w:eastAsia="Times New Roman" w:hAnsi="Consolas" w:cs="Times New Roman"/>
+          <w:color w:val="CCCCCC"/>
+          <w:sz w:val="27"/>
+          <w:szCs w:val="27"/>
+          <w:lang w:bidi="gu-IN"/>
+        </w:rPr>
+        <w:t xml:space="preserve"> { </w:t>
+      </w:r>
+      <w:proofErr w:type="spellStart"/>
+      <w:r>
+        <w:rPr>
+          <w:rFonts w:ascii="Consolas" w:eastAsia="Times New Roman" w:hAnsi="Consolas" w:cs="Times New Roman"/>
+          <w:color w:val="9CDCFE"/>
+          <w:sz w:val="27"/>
+          <w:szCs w:val="27"/>
+          <w:lang w:bidi="gu-IN"/>
+        </w:rPr>
+        <w:t>ChildComponent</w:t>
+      </w:r>
+      <w:proofErr w:type="spellEnd"/>
+      <w:r>
+        <w:rPr>
+          <w:rFonts w:ascii="Consolas" w:eastAsia="Times New Roman" w:hAnsi="Consolas" w:cs="Times New Roman"/>
+          <w:color w:val="CCCCCC"/>
+          <w:sz w:val="27"/>
+          <w:szCs w:val="27"/>
+          <w:lang w:bidi="gu-IN"/>
+        </w:rPr>
+        <w:t xml:space="preserve"> } </w:t>
+      </w:r>
+      <w:r>
+        <w:rPr>
+          <w:rFonts w:ascii="Consolas" w:eastAsia="Times New Roman" w:hAnsi="Consolas" w:cs="Times New Roman"/>
+          <w:color w:val="C586C0"/>
+          <w:sz w:val="27"/>
+          <w:szCs w:val="27"/>
+          <w:lang w:bidi="gu-IN"/>
+        </w:rPr>
+        <w:t>from</w:t>
+      </w:r>
+      <w:r>
+        <w:rPr>
+          <w:rFonts w:ascii="Consolas" w:eastAsia="Times New Roman" w:hAnsi="Consolas" w:cs="Times New Roman"/>
+          <w:color w:val="CCCCCC"/>
+          <w:sz w:val="27"/>
+          <w:szCs w:val="27"/>
+          <w:lang w:bidi="gu-IN"/>
+        </w:rPr>
+        <w:t xml:space="preserve"> </w:t>
+      </w:r>
+      <w:r>
+        <w:rPr>
+          <w:rFonts w:ascii="Consolas" w:eastAsia="Times New Roman" w:hAnsi="Consolas" w:cs="Times New Roman"/>
+          <w:color w:val="CE9178"/>
+          <w:sz w:val="27"/>
+          <w:szCs w:val="27"/>
+          <w:lang w:bidi="gu-IN"/>
+        </w:rPr>
+        <w:t>'./child/</w:t>
+      </w:r>
+      <w:proofErr w:type="spellStart"/>
+      <w:r>
+        <w:rPr>
+          <w:rFonts w:ascii="Consolas" w:eastAsia="Times New Roman" w:hAnsi="Consolas" w:cs="Times New Roman"/>
+          <w:color w:val="CE9178"/>
+          <w:sz w:val="27"/>
+          <w:szCs w:val="27"/>
+          <w:lang w:bidi="gu-IN"/>
+        </w:rPr>
+        <w:t>child.component</w:t>
+      </w:r>
+      <w:proofErr w:type="spellEnd"/>
+      <w:r>
+        <w:rPr>
+          <w:rFonts w:ascii="Consolas" w:eastAsia="Times New Roman" w:hAnsi="Consolas" w:cs="Times New Roman"/>
+          <w:color w:val="CE9178"/>
+          <w:sz w:val="27"/>
+          <w:szCs w:val="27"/>
+          <w:lang w:bidi="gu-IN"/>
+        </w:rPr>
+        <w:t>'</w:t>
+      </w:r>
+      <w:r>
+        <w:rPr>
+          <w:rFonts w:ascii="Consolas" w:eastAsia="Times New Roman" w:hAnsi="Consolas" w:cs="Times New Roman"/>
+          <w:color w:val="CCCCCC"/>
+          <w:sz w:val="27"/>
+          <w:szCs w:val="27"/>
+          <w:lang w:bidi="gu-IN"/>
+        </w:rPr>
+        <w:t>;</w:t>
+      </w:r>
+    </w:p>
+    <w:p>
+      <w:pPr>
+        <w:shd w:val="clear" w:color="auto" w:fill="1F1F1F"/>
+        <w:spacing w:after="0" w:line="360" w:lineRule="atLeast"/>
+        <w:rPr>
+          <w:rFonts w:ascii="Consolas" w:eastAsia="Times New Roman" w:hAnsi="Consolas" w:cs="Times New Roman"/>
+          <w:color w:val="CCCCCC"/>
+          <w:sz w:val="27"/>
+          <w:szCs w:val="27"/>
+          <w:lang w:bidi="gu-IN"/>
+        </w:rPr>
+      </w:pPr>
+      <w:proofErr w:type="gramStart"/>
+      <w:r>
+        <w:rPr>
+          <w:rFonts w:ascii="Consolas" w:eastAsia="Times New Roman" w:hAnsi="Consolas" w:cs="Times New Roman"/>
+          <w:color w:val="C586C0"/>
+          <w:sz w:val="27"/>
+          <w:szCs w:val="27"/>
+          <w:lang w:bidi="gu-IN"/>
+        </w:rPr>
+        <w:t>import</w:t>
+      </w:r>
+      <w:proofErr w:type="gramEnd"/>
+      <w:r>
+        <w:rPr>
+          <w:rFonts w:ascii="Consolas" w:eastAsia="Times New Roman" w:hAnsi="Consolas" w:cs="Times New Roman"/>
+          <w:color w:val="CCCCCC"/>
+          <w:sz w:val="27"/>
+          <w:szCs w:val="27"/>
+          <w:lang w:bidi="gu-IN"/>
+        </w:rPr>
+        <w:t xml:space="preserve"> { </w:t>
+      </w:r>
+      <w:proofErr w:type="spellStart"/>
+      <w:r>
+        <w:rPr>
+          <w:rFonts w:ascii="Consolas" w:eastAsia="Times New Roman" w:hAnsi="Consolas" w:cs="Times New Roman"/>
+          <w:color w:val="9CDCFE"/>
+          <w:sz w:val="27"/>
+          <w:szCs w:val="27"/>
+          <w:lang w:bidi="gu-IN"/>
+        </w:rPr>
+        <w:t>DirectivesComponent</w:t>
+      </w:r>
+      <w:proofErr w:type="spellEnd"/>
+      <w:r>
+        <w:rPr>
+          <w:rFonts w:ascii="Consolas" w:eastAsia="Times New Roman" w:hAnsi="Consolas" w:cs="Times New Roman"/>
+          <w:color w:val="CCCCCC"/>
+          <w:sz w:val="27"/>
+          <w:szCs w:val="27"/>
+          <w:lang w:bidi="gu-IN"/>
+        </w:rPr>
+        <w:t xml:space="preserve"> } </w:t>
+      </w:r>
+      <w:r>
+        <w:rPr>
+          <w:rFonts w:ascii="Consolas" w:eastAsia="Times New Roman" w:hAnsi="Consolas" w:cs="Times New Roman"/>
+          <w:color w:val="C586C0"/>
+          <w:sz w:val="27"/>
+          <w:szCs w:val="27"/>
+          <w:lang w:bidi="gu-IN"/>
+        </w:rPr>
+        <w:t>from</w:t>
+      </w:r>
+      <w:r>
+        <w:rPr>
+          <w:rFonts w:ascii="Consolas" w:eastAsia="Times New Roman" w:hAnsi="Consolas" w:cs="Times New Roman"/>
+          <w:color w:val="CCCCCC"/>
+          <w:sz w:val="27"/>
+          <w:szCs w:val="27"/>
+          <w:lang w:bidi="gu-IN"/>
+        </w:rPr>
+        <w:t xml:space="preserve"> </w:t>
+      </w:r>
+      <w:r>
+        <w:rPr>
+          <w:rFonts w:ascii="Consolas" w:eastAsia="Times New Roman" w:hAnsi="Consolas" w:cs="Times New Roman"/>
+          <w:color w:val="CE9178"/>
+          <w:sz w:val="27"/>
+          <w:szCs w:val="27"/>
+          <w:lang w:bidi="gu-IN"/>
+        </w:rPr>
+        <w:t>'./directives/</w:t>
+      </w:r>
+      <w:proofErr w:type="spellStart"/>
+      <w:r>
+        <w:rPr>
+          <w:rFonts w:ascii="Consolas" w:eastAsia="Times New Roman" w:hAnsi="Consolas" w:cs="Times New Roman"/>
+          <w:color w:val="CE9178"/>
+          <w:sz w:val="27"/>
+          <w:szCs w:val="27"/>
+          <w:lang w:bidi="gu-IN"/>
+        </w:rPr>
+        <w:t>directives.component</w:t>
+      </w:r>
+      <w:proofErr w:type="spellEnd"/>
+      <w:r>
+        <w:rPr>
+          <w:rFonts w:ascii="Consolas" w:eastAsia="Times New Roman" w:hAnsi="Consolas" w:cs="Times New Roman"/>
+          <w:color w:val="CE9178"/>
+          <w:sz w:val="27"/>
+          <w:szCs w:val="27"/>
+          <w:lang w:bidi="gu-IN"/>
+        </w:rPr>
+        <w:t>'</w:t>
+      </w:r>
+      <w:r>
+        <w:rPr>
+          <w:rFonts w:ascii="Consolas" w:eastAsia="Times New Roman" w:hAnsi="Consolas" w:cs="Times New Roman"/>
+          <w:color w:val="CCCCCC"/>
+          <w:sz w:val="27"/>
+          <w:szCs w:val="27"/>
+          <w:lang w:bidi="gu-IN"/>
+        </w:rPr>
+        <w:t>;</w:t>
+      </w:r>
+    </w:p>
+    <w:p>
+      <w:pPr>
+        <w:shd w:val="clear" w:color="auto" w:fill="1F1F1F"/>
+        <w:spacing w:after="0" w:line="360" w:lineRule="atLeast"/>
+        <w:rPr>
+          <w:rFonts w:ascii="Consolas" w:eastAsia="Times New Roman" w:hAnsi="Consolas" w:cs="Times New Roman"/>
+          <w:color w:val="CCCCCC"/>
+          <w:sz w:val="27"/>
+          <w:szCs w:val="27"/>
+          <w:lang w:bidi="gu-IN"/>
+        </w:rPr>
+      </w:pPr>
+      <w:proofErr w:type="gramStart"/>
+      <w:r>
+        <w:rPr>
+          <w:rFonts w:ascii="Consolas" w:eastAsia="Times New Roman" w:hAnsi="Consolas" w:cs="Times New Roman"/>
+          <w:color w:val="C586C0"/>
+          <w:sz w:val="27"/>
+          <w:szCs w:val="27"/>
+          <w:lang w:bidi="gu-IN"/>
+        </w:rPr>
+        <w:t>import</w:t>
+      </w:r>
+      <w:proofErr w:type="gramEnd"/>
+      <w:r>
+        <w:rPr>
+          <w:rFonts w:ascii="Consolas" w:eastAsia="Times New Roman" w:hAnsi="Consolas" w:cs="Times New Roman"/>
+          <w:color w:val="CCCCCC"/>
+          <w:sz w:val="27"/>
+          <w:szCs w:val="27"/>
+          <w:lang w:bidi="gu-IN"/>
+        </w:rPr>
+        <w:t xml:space="preserve"> { </w:t>
+      </w:r>
+      <w:proofErr w:type="spellStart"/>
+      <w:r>
+        <w:rPr>
+          <w:rFonts w:ascii="Consolas" w:eastAsia="Times New Roman" w:hAnsi="Consolas" w:cs="Times New Roman"/>
+          <w:color w:val="9CDCFE"/>
+          <w:sz w:val="27"/>
+          <w:szCs w:val="27"/>
+          <w:lang w:bidi="gu-IN"/>
+        </w:rPr>
+        <w:t>WeatherComponent</w:t>
+      </w:r>
+      <w:proofErr w:type="spellEnd"/>
+      <w:r>
+        <w:rPr>
+          <w:rFonts w:ascii="Consolas" w:eastAsia="Times New Roman" w:hAnsi="Consolas" w:cs="Times New Roman"/>
+          <w:color w:val="CCCCCC"/>
+          <w:sz w:val="27"/>
+          <w:szCs w:val="27"/>
+          <w:lang w:bidi="gu-IN"/>
+        </w:rPr>
+        <w:t xml:space="preserve"> } </w:t>
+      </w:r>
+      <w:r>
+        <w:rPr>
+          <w:rFonts w:ascii="Consolas" w:eastAsia="Times New Roman" w:hAnsi="Consolas" w:cs="Times New Roman"/>
+          <w:color w:val="C586C0"/>
+          <w:sz w:val="27"/>
+          <w:szCs w:val="27"/>
+          <w:lang w:bidi="gu-IN"/>
+        </w:rPr>
+        <w:t>from</w:t>
+      </w:r>
+      <w:r>
+        <w:rPr>
+          <w:rFonts w:ascii="Consolas" w:eastAsia="Times New Roman" w:hAnsi="Consolas" w:cs="Times New Roman"/>
+          <w:color w:val="CCCCCC"/>
+          <w:sz w:val="27"/>
+          <w:szCs w:val="27"/>
+          <w:lang w:bidi="gu-IN"/>
+        </w:rPr>
+        <w:t xml:space="preserve"> </w:t>
+      </w:r>
+      <w:r>
+        <w:rPr>
+          <w:rFonts w:ascii="Consolas" w:eastAsia="Times New Roman" w:hAnsi="Consolas" w:cs="Times New Roman"/>
+          <w:color w:val="CE9178"/>
+          <w:sz w:val="27"/>
+          <w:szCs w:val="27"/>
+          <w:lang w:bidi="gu-IN"/>
+        </w:rPr>
+        <w:t>'./weather/</w:t>
+      </w:r>
+      <w:proofErr w:type="spellStart"/>
+      <w:r>
+        <w:rPr>
+          <w:rFonts w:ascii="Consolas" w:eastAsia="Times New Roman" w:hAnsi="Consolas" w:cs="Times New Roman"/>
+          <w:color w:val="CE9178"/>
+          <w:sz w:val="27"/>
+          <w:szCs w:val="27"/>
+          <w:lang w:bidi="gu-IN"/>
+        </w:rPr>
+        <w:t>weather.component</w:t>
+      </w:r>
+      <w:proofErr w:type="spellEnd"/>
+      <w:r>
+        <w:rPr>
+          <w:rFonts w:ascii="Consolas" w:eastAsia="Times New Roman" w:hAnsi="Consolas" w:cs="Times New Roman"/>
+          <w:color w:val="CE9178"/>
+          <w:sz w:val="27"/>
+          <w:szCs w:val="27"/>
+          <w:lang w:bidi="gu-IN"/>
+        </w:rPr>
+        <w:t>'</w:t>
+      </w:r>
+      <w:r>
+        <w:rPr>
+          <w:rFonts w:ascii="Consolas" w:eastAsia="Times New Roman" w:hAnsi="Consolas" w:cs="Times New Roman"/>
+          <w:color w:val="CCCCCC"/>
+          <w:sz w:val="27"/>
+          <w:szCs w:val="27"/>
+          <w:lang w:bidi="gu-IN"/>
+        </w:rPr>
+        <w:t>;</w:t>
+      </w:r>
+    </w:p>
+    <w:p>
+      <w:pPr>
+        <w:shd w:val="clear" w:color="auto" w:fill="1F1F1F"/>
+        <w:spacing w:after="0" w:line="360" w:lineRule="atLeast"/>
+        <w:rPr>
+          <w:rFonts w:ascii="Consolas" w:eastAsia="Times New Roman" w:hAnsi="Consolas" w:cs="Times New Roman"/>
+          <w:color w:val="CCCCCC"/>
+          <w:sz w:val="27"/>
+          <w:szCs w:val="27"/>
+          <w:lang w:bidi="gu-IN"/>
+        </w:rPr>
+      </w:pPr>
+      <w:proofErr w:type="gramStart"/>
+      <w:r>
+        <w:rPr>
+          <w:rFonts w:ascii="Consolas" w:eastAsia="Times New Roman" w:hAnsi="Consolas" w:cs="Times New Roman"/>
+          <w:color w:val="C586C0"/>
+          <w:sz w:val="27"/>
+          <w:szCs w:val="27"/>
+          <w:lang w:bidi="gu-IN"/>
+        </w:rPr>
+        <w:t>import</w:t>
+      </w:r>
+      <w:proofErr w:type="gramEnd"/>
+      <w:r>
+        <w:rPr>
+          <w:rFonts w:ascii="Consolas" w:eastAsia="Times New Roman" w:hAnsi="Consolas" w:cs="Times New Roman"/>
+          <w:color w:val="CCCCCC"/>
+          <w:sz w:val="27"/>
+          <w:szCs w:val="27"/>
+          <w:lang w:bidi="gu-IN"/>
+        </w:rPr>
+        <w:t xml:space="preserve"> { </w:t>
+      </w:r>
+      <w:proofErr w:type="spellStart"/>
+      <w:r>
+        <w:rPr>
+          <w:rFonts w:ascii="Consolas" w:eastAsia="Times New Roman" w:hAnsi="Consolas" w:cs="Times New Roman"/>
+          <w:color w:val="9CDCFE"/>
+          <w:sz w:val="27"/>
+          <w:szCs w:val="27"/>
+          <w:lang w:bidi="gu-IN"/>
+        </w:rPr>
+        <w:t>ChangeColorDirective</w:t>
+      </w:r>
+      <w:proofErr w:type="spellEnd"/>
+      <w:r>
+        <w:rPr>
+          <w:rFonts w:ascii="Consolas" w:eastAsia="Times New Roman" w:hAnsi="Consolas" w:cs="Times New Roman"/>
+          <w:color w:val="CCCCCC"/>
+          <w:sz w:val="27"/>
+          <w:szCs w:val="27"/>
+          <w:lang w:bidi="gu-IN"/>
+        </w:rPr>
+        <w:t xml:space="preserve"> } </w:t>
+      </w:r>
+      <w:r>
+        <w:rPr>
+          <w:rFonts w:ascii="Consolas" w:eastAsia="Times New Roman" w:hAnsi="Consolas" w:cs="Times New Roman"/>
+          <w:color w:val="C586C0"/>
+          <w:sz w:val="27"/>
+          <w:szCs w:val="27"/>
+          <w:lang w:bidi="gu-IN"/>
+        </w:rPr>
+        <w:t>from</w:t>
+      </w:r>
+      <w:r>
+        <w:rPr>
+          <w:rFonts w:ascii="Consolas" w:eastAsia="Times New Roman" w:hAnsi="Consolas" w:cs="Times New Roman"/>
+          <w:color w:val="CCCCCC"/>
+          <w:sz w:val="27"/>
+          <w:szCs w:val="27"/>
+          <w:lang w:bidi="gu-IN"/>
+        </w:rPr>
+        <w:t xml:space="preserve"> </w:t>
+      </w:r>
+      <w:r>
+        <w:rPr>
+          <w:rFonts w:ascii="Consolas" w:eastAsia="Times New Roman" w:hAnsi="Consolas" w:cs="Times New Roman"/>
+          <w:color w:val="CE9178"/>
+          <w:sz w:val="27"/>
+          <w:szCs w:val="27"/>
+          <w:lang w:bidi="gu-IN"/>
+        </w:rPr>
+        <w:t>'./</w:t>
+      </w:r>
+      <w:proofErr w:type="spellStart"/>
+      <w:r>
+        <w:rPr>
+          <w:rFonts w:ascii="Consolas" w:eastAsia="Times New Roman" w:hAnsi="Consolas" w:cs="Times New Roman"/>
+          <w:color w:val="CE9178"/>
+          <w:sz w:val="27"/>
+          <w:szCs w:val="27"/>
+          <w:lang w:bidi="gu-IN"/>
+        </w:rPr>
+        <w:t>changeColorDirective</w:t>
+      </w:r>
+      <w:proofErr w:type="spellEnd"/>
+      <w:r>
+        <w:rPr>
+          <w:rFonts w:ascii="Consolas" w:eastAsia="Times New Roman" w:hAnsi="Consolas" w:cs="Times New Roman"/>
+          <w:color w:val="CE9178"/>
+          <w:sz w:val="27"/>
+          <w:szCs w:val="27"/>
+          <w:lang w:bidi="gu-IN"/>
+        </w:rPr>
+        <w:t>'</w:t>
+      </w:r>
+      <w:r>
+        <w:rPr>
+          <w:rFonts w:ascii="Consolas" w:eastAsia="Times New Roman" w:hAnsi="Consolas" w:cs="Times New Roman"/>
+          <w:color w:val="CCCCCC"/>
+          <w:sz w:val="27"/>
+          <w:szCs w:val="27"/>
+          <w:lang w:bidi="gu-IN"/>
+        </w:rPr>
+        <w:t>;</w:t>
+      </w:r>
+    </w:p>
+    <w:p>
+      <w:pPr>
+        <w:shd w:val="clear" w:color="auto" w:fill="1F1F1F"/>
+        <w:spacing w:after="0" w:line="360" w:lineRule="atLeast"/>
+        <w:rPr>
+          <w:rFonts w:ascii="Consolas" w:eastAsia="Times New Roman" w:hAnsi="Consolas" w:cs="Times New Roman"/>
+          <w:color w:val="CCCCCC"/>
+          <w:sz w:val="27"/>
+          <w:szCs w:val="27"/>
+          <w:lang w:bidi="gu-IN"/>
+        </w:rPr>
+      </w:pPr>
+      <w:proofErr w:type="gramStart"/>
+      <w:r>
+        <w:rPr>
+          <w:rFonts w:ascii="Consolas" w:eastAsia="Times New Roman" w:hAnsi="Consolas" w:cs="Times New Roman"/>
+          <w:color w:val="C586C0"/>
+          <w:sz w:val="27"/>
+          <w:szCs w:val="27"/>
+          <w:lang w:bidi="gu-IN"/>
+        </w:rPr>
+        <w:t>import</w:t>
+      </w:r>
+      <w:proofErr w:type="gramEnd"/>
+      <w:r>
+        <w:rPr>
+          <w:rFonts w:ascii="Consolas" w:eastAsia="Times New Roman" w:hAnsi="Consolas" w:cs="Times New Roman"/>
+          <w:color w:val="CCCCCC"/>
+          <w:sz w:val="27"/>
+          <w:szCs w:val="27"/>
+          <w:lang w:bidi="gu-IN"/>
+        </w:rPr>
+        <w:t xml:space="preserve"> { </w:t>
+      </w:r>
+      <w:proofErr w:type="spellStart"/>
+      <w:r>
+        <w:rPr>
+          <w:rFonts w:ascii="Consolas" w:eastAsia="Times New Roman" w:hAnsi="Consolas" w:cs="Times New Roman"/>
+          <w:color w:val="9CDCFE"/>
+          <w:sz w:val="27"/>
+          <w:szCs w:val="27"/>
+          <w:lang w:bidi="gu-IN"/>
+        </w:rPr>
+        <w:t>HighLightDirective</w:t>
+      </w:r>
+      <w:proofErr w:type="spellEnd"/>
+      <w:r>
+        <w:rPr>
+          <w:rFonts w:ascii="Consolas" w:eastAsia="Times New Roman" w:hAnsi="Consolas" w:cs="Times New Roman"/>
+          <w:color w:val="CCCCCC"/>
+          <w:sz w:val="27"/>
+          <w:szCs w:val="27"/>
+          <w:lang w:bidi="gu-IN"/>
+        </w:rPr>
+        <w:t xml:space="preserve"> } </w:t>
+      </w:r>
+      <w:r>
+        <w:rPr>
+          <w:rFonts w:ascii="Consolas" w:eastAsia="Times New Roman" w:hAnsi="Consolas" w:cs="Times New Roman"/>
+          <w:color w:val="C586C0"/>
+          <w:sz w:val="27"/>
+          <w:szCs w:val="27"/>
+          <w:lang w:bidi="gu-IN"/>
+        </w:rPr>
+        <w:t>from</w:t>
+      </w:r>
+      <w:r>
+        <w:rPr>
+          <w:rFonts w:ascii="Consolas" w:eastAsia="Times New Roman" w:hAnsi="Consolas" w:cs="Times New Roman"/>
+          <w:color w:val="CCCCCC"/>
+          <w:sz w:val="27"/>
+          <w:szCs w:val="27"/>
+          <w:lang w:bidi="gu-IN"/>
+        </w:rPr>
+        <w:t xml:space="preserve"> </w:t>
+      </w:r>
+      <w:r>
+        <w:rPr>
+          <w:rFonts w:ascii="Consolas" w:eastAsia="Times New Roman" w:hAnsi="Consolas" w:cs="Times New Roman"/>
+          <w:color w:val="CE9178"/>
+          <w:sz w:val="27"/>
+          <w:szCs w:val="27"/>
+          <w:lang w:bidi="gu-IN"/>
+        </w:rPr>
+        <w:t>'./</w:t>
+      </w:r>
+      <w:proofErr w:type="spellStart"/>
+      <w:r>
+        <w:rPr>
+          <w:rFonts w:ascii="Consolas" w:eastAsia="Times New Roman" w:hAnsi="Consolas" w:cs="Times New Roman"/>
+          <w:color w:val="CE9178"/>
+          <w:sz w:val="27"/>
+          <w:szCs w:val="27"/>
+          <w:lang w:bidi="gu-IN"/>
+        </w:rPr>
+        <w:t>highLightDirective</w:t>
+      </w:r>
+      <w:proofErr w:type="spellEnd"/>
+      <w:r>
+        <w:rPr>
+          <w:rFonts w:ascii="Consolas" w:eastAsia="Times New Roman" w:hAnsi="Consolas" w:cs="Times New Roman"/>
+          <w:color w:val="CE9178"/>
+          <w:sz w:val="27"/>
+          <w:szCs w:val="27"/>
+          <w:lang w:bidi="gu-IN"/>
+        </w:rPr>
+        <w:t>'</w:t>
+      </w:r>
+      <w:r>
+        <w:rPr>
+          <w:rFonts w:ascii="Consolas" w:eastAsia="Times New Roman" w:hAnsi="Consolas" w:cs="Times New Roman"/>
+          <w:color w:val="CCCCCC"/>
+          <w:sz w:val="27"/>
+          <w:szCs w:val="27"/>
+          <w:lang w:bidi="gu-IN"/>
+        </w:rPr>
+        <w:t>;</w:t>
+      </w:r>
+    </w:p>
+    <w:p>
+      <w:pPr>
+        <w:shd w:val="clear" w:color="auto" w:fill="1F1F1F"/>
+        <w:spacing w:after="0" w:line="360" w:lineRule="atLeast"/>
+        <w:rPr>
+          <w:rFonts w:ascii="Consolas" w:eastAsia="Times New Roman" w:hAnsi="Consolas" w:cs="Times New Roman"/>
+          <w:color w:val="CCCCCC"/>
+          <w:sz w:val="27"/>
+          <w:szCs w:val="27"/>
+          <w:lang w:bidi="gu-IN"/>
+        </w:rPr>
+      </w:pPr>
+    </w:p>
+    <w:p>
+      <w:pPr>
+        <w:shd w:val="clear" w:color="auto" w:fill="1F1F1F"/>
+        <w:spacing w:after="0" w:line="360" w:lineRule="atLeast"/>
+        <w:rPr>
+          <w:rFonts w:ascii="Consolas" w:eastAsia="Times New Roman" w:hAnsi="Consolas" w:cs="Times New Roman"/>
+          <w:color w:val="CCCCCC"/>
+          <w:sz w:val="27"/>
+          <w:szCs w:val="27"/>
+          <w:lang w:bidi="gu-IN"/>
+        </w:rPr>
+      </w:pPr>
+      <w:proofErr w:type="gramStart"/>
+      <w:r>
+        <w:rPr>
+          <w:rFonts w:ascii="Consolas" w:eastAsia="Times New Roman" w:hAnsi="Consolas" w:cs="Times New Roman"/>
+          <w:color w:val="CCCCCC"/>
+          <w:sz w:val="27"/>
+          <w:szCs w:val="27"/>
+          <w:lang w:bidi="gu-IN"/>
+        </w:rPr>
+        <w:t>@</w:t>
+      </w:r>
+      <w:proofErr w:type="spellStart"/>
+      <w:r>
+        <w:rPr>
+          <w:rFonts w:ascii="Consolas" w:eastAsia="Times New Roman" w:hAnsi="Consolas" w:cs="Times New Roman"/>
+          <w:color w:val="4EC9B0"/>
+          <w:sz w:val="27"/>
+          <w:szCs w:val="27"/>
+          <w:lang w:bidi="gu-IN"/>
+        </w:rPr>
+        <w:t>NgModule</w:t>
+      </w:r>
+      <w:proofErr w:type="spellEnd"/>
+      <w:r>
+        <w:rPr>
+          <w:rFonts w:ascii="Consolas" w:eastAsia="Times New Roman" w:hAnsi="Consolas" w:cs="Times New Roman"/>
+          <w:color w:val="CCCCCC"/>
+          <w:sz w:val="27"/>
+          <w:szCs w:val="27"/>
+          <w:lang w:bidi="gu-IN"/>
+        </w:rPr>
+        <w:t>({</w:t>
+      </w:r>
+      <w:proofErr w:type="gramEnd"/>
+    </w:p>
+    <w:p>
+      <w:pPr>
+        <w:shd w:val="clear" w:color="auto" w:fill="1F1F1F"/>
+        <w:spacing w:after="0" w:line="360" w:lineRule="atLeast"/>
+        <w:rPr>
+          <w:rFonts w:ascii="Consolas" w:eastAsia="Times New Roman" w:hAnsi="Consolas" w:cs="Times New Roman"/>
+          <w:color w:val="CCCCCC"/>
+          <w:sz w:val="27"/>
+          <w:szCs w:val="27"/>
+          <w:lang w:bidi="gu-IN"/>
+        </w:rPr>
+      </w:pPr>
+      <w:r>
+        <w:rPr>
+          <w:rFonts w:ascii="Consolas" w:eastAsia="Times New Roman" w:hAnsi="Consolas" w:cs="Times New Roman"/>
+          <w:color w:val="CCCCCC"/>
+          <w:sz w:val="27"/>
+          <w:szCs w:val="27"/>
+          <w:lang w:bidi="gu-IN"/>
+        </w:rPr>
+        <w:lastRenderedPageBreak/>
+        <w:t xml:space="preserve">  </w:t>
+      </w:r>
+      <w:proofErr w:type="gramStart"/>
+      <w:r>
+        <w:rPr>
+          <w:rFonts w:ascii="Consolas" w:eastAsia="Times New Roman" w:hAnsi="Consolas" w:cs="Times New Roman"/>
+          <w:color w:val="9CDCFE"/>
+          <w:sz w:val="27"/>
+          <w:szCs w:val="27"/>
+          <w:lang w:bidi="gu-IN"/>
+        </w:rPr>
+        <w:t>declarations</w:t>
+      </w:r>
+      <w:proofErr w:type="gramEnd"/>
+      <w:r>
+        <w:rPr>
+          <w:rFonts w:ascii="Consolas" w:eastAsia="Times New Roman" w:hAnsi="Consolas" w:cs="Times New Roman"/>
+          <w:color w:val="9CDCFE"/>
+          <w:sz w:val="27"/>
+          <w:szCs w:val="27"/>
+          <w:lang w:bidi="gu-IN"/>
+        </w:rPr>
+        <w:t>:</w:t>
+      </w:r>
+      <w:r>
+        <w:rPr>
+          <w:rFonts w:ascii="Consolas" w:eastAsia="Times New Roman" w:hAnsi="Consolas" w:cs="Times New Roman"/>
+          <w:color w:val="CCCCCC"/>
+          <w:sz w:val="27"/>
+          <w:szCs w:val="27"/>
+          <w:lang w:bidi="gu-IN"/>
+        </w:rPr>
+        <w:t xml:space="preserve"> [</w:t>
+      </w:r>
+    </w:p>
+    <w:p>
+      <w:pPr>
+        <w:shd w:val="clear" w:color="auto" w:fill="1F1F1F"/>
+        <w:spacing w:after="0" w:line="360" w:lineRule="atLeast"/>
+        <w:rPr>
+          <w:rFonts w:ascii="Consolas" w:eastAsia="Times New Roman" w:hAnsi="Consolas" w:cs="Times New Roman"/>
+          <w:color w:val="CCCCCC"/>
+          <w:sz w:val="27"/>
+          <w:szCs w:val="27"/>
+          <w:lang w:bidi="gu-IN"/>
+        </w:rPr>
+      </w:pPr>
+      <w:r>
+        <w:rPr>
+          <w:rFonts w:ascii="Consolas" w:eastAsia="Times New Roman" w:hAnsi="Consolas" w:cs="Times New Roman"/>
+          <w:color w:val="CCCCCC"/>
+          <w:sz w:val="27"/>
+          <w:szCs w:val="27"/>
+          <w:lang w:bidi="gu-IN"/>
+        </w:rPr>
+        <w:t xml:space="preserve">    </w:t>
+      </w:r>
+      <w:proofErr w:type="spellStart"/>
+      <w:r>
+        <w:rPr>
+          <w:rFonts w:ascii="Consolas" w:eastAsia="Times New Roman" w:hAnsi="Consolas" w:cs="Times New Roman"/>
+          <w:color w:val="4EC9B0"/>
+          <w:sz w:val="27"/>
+          <w:szCs w:val="27"/>
+          <w:lang w:bidi="gu-IN"/>
+        </w:rPr>
+        <w:t>AppComponent</w:t>
+      </w:r>
+      <w:proofErr w:type="spellEnd"/>
+      <w:r>
+        <w:rPr>
+          <w:rFonts w:ascii="Consolas" w:eastAsia="Times New Roman" w:hAnsi="Consolas" w:cs="Times New Roman"/>
+          <w:color w:val="CCCCCC"/>
+          <w:sz w:val="27"/>
+          <w:szCs w:val="27"/>
+          <w:lang w:bidi="gu-IN"/>
+        </w:rPr>
+        <w:t>,</w:t>
+      </w:r>
+    </w:p>
+    <w:p>
+      <w:pPr>
+        <w:shd w:val="clear" w:color="auto" w:fill="1F1F1F"/>
+        <w:spacing w:after="0" w:line="360" w:lineRule="atLeast"/>
+        <w:rPr>
+          <w:rFonts w:ascii="Consolas" w:eastAsia="Times New Roman" w:hAnsi="Consolas" w:cs="Times New Roman"/>
+          <w:color w:val="CCCCCC"/>
+          <w:sz w:val="27"/>
+          <w:szCs w:val="27"/>
+          <w:lang w:bidi="gu-IN"/>
+        </w:rPr>
+      </w:pPr>
+      <w:r>
+        <w:rPr>
+          <w:rFonts w:ascii="Consolas" w:eastAsia="Times New Roman" w:hAnsi="Consolas" w:cs="Times New Roman"/>
+          <w:color w:val="CCCCCC"/>
+          <w:sz w:val="27"/>
+          <w:szCs w:val="27"/>
+          <w:lang w:bidi="gu-IN"/>
+        </w:rPr>
+        <w:t xml:space="preserve">    </w:t>
+      </w:r>
+      <w:proofErr w:type="spellStart"/>
+      <w:r>
+        <w:rPr>
+          <w:rFonts w:ascii="Consolas" w:eastAsia="Times New Roman" w:hAnsi="Consolas" w:cs="Times New Roman"/>
+          <w:color w:val="4EC9B0"/>
+          <w:sz w:val="27"/>
+          <w:szCs w:val="27"/>
+          <w:lang w:bidi="gu-IN"/>
+        </w:rPr>
+        <w:t>ChildComponent</w:t>
+      </w:r>
+      <w:proofErr w:type="spellEnd"/>
+      <w:r>
+        <w:rPr>
+          <w:rFonts w:ascii="Consolas" w:eastAsia="Times New Roman" w:hAnsi="Consolas" w:cs="Times New Roman"/>
+          <w:color w:val="CCCCCC"/>
+          <w:sz w:val="27"/>
+          <w:szCs w:val="27"/>
+          <w:lang w:bidi="gu-IN"/>
+        </w:rPr>
+        <w:t>,</w:t>
+      </w:r>
+    </w:p>
+    <w:p>
+      <w:pPr>
+        <w:shd w:val="clear" w:color="auto" w:fill="1F1F1F"/>
+        <w:spacing w:after="0" w:line="360" w:lineRule="atLeast"/>
+        <w:rPr>
+          <w:rFonts w:ascii="Consolas" w:eastAsia="Times New Roman" w:hAnsi="Consolas" w:cs="Times New Roman"/>
+          <w:color w:val="CCCCCC"/>
+          <w:sz w:val="27"/>
+          <w:szCs w:val="27"/>
+          <w:lang w:bidi="gu-IN"/>
+        </w:rPr>
+      </w:pPr>
+      <w:r>
+        <w:rPr>
+          <w:rFonts w:ascii="Consolas" w:eastAsia="Times New Roman" w:hAnsi="Consolas" w:cs="Times New Roman"/>
+          <w:color w:val="CCCCCC"/>
+          <w:sz w:val="27"/>
+          <w:szCs w:val="27"/>
+          <w:lang w:bidi="gu-IN"/>
+        </w:rPr>
+        <w:t xml:space="preserve">    </w:t>
+      </w:r>
+      <w:proofErr w:type="spellStart"/>
+      <w:r>
+        <w:rPr>
+          <w:rFonts w:ascii="Consolas" w:eastAsia="Times New Roman" w:hAnsi="Consolas" w:cs="Times New Roman"/>
+          <w:color w:val="4EC9B0"/>
+          <w:sz w:val="27"/>
+          <w:szCs w:val="27"/>
+          <w:lang w:bidi="gu-IN"/>
+        </w:rPr>
+        <w:t>DirectivesComponent</w:t>
+      </w:r>
+      <w:proofErr w:type="spellEnd"/>
+      <w:r>
+        <w:rPr>
+          <w:rFonts w:ascii="Consolas" w:eastAsia="Times New Roman" w:hAnsi="Consolas" w:cs="Times New Roman"/>
+          <w:color w:val="CCCCCC"/>
+          <w:sz w:val="27"/>
+          <w:szCs w:val="27"/>
+          <w:lang w:bidi="gu-IN"/>
+        </w:rPr>
+        <w:t>,</w:t>
+      </w:r>
+    </w:p>
+    <w:p>
+      <w:pPr>
+        <w:shd w:val="clear" w:color="auto" w:fill="1F1F1F"/>
+        <w:spacing w:after="0" w:line="360" w:lineRule="atLeast"/>
+        <w:rPr>
+          <w:rFonts w:ascii="Consolas" w:eastAsia="Times New Roman" w:hAnsi="Consolas" w:cs="Times New Roman"/>
+          <w:color w:val="CCCCCC"/>
+          <w:sz w:val="27"/>
+          <w:szCs w:val="27"/>
+          <w:lang w:bidi="gu-IN"/>
+        </w:rPr>
+      </w:pPr>
+      <w:r>
+        <w:rPr>
+          <w:rFonts w:ascii="Consolas" w:eastAsia="Times New Roman" w:hAnsi="Consolas" w:cs="Times New Roman"/>
+          <w:color w:val="CCCCCC"/>
+          <w:sz w:val="27"/>
+          <w:szCs w:val="27"/>
+          <w:lang w:bidi="gu-IN"/>
+        </w:rPr>
+        <w:t xml:space="preserve">    </w:t>
+      </w:r>
+      <w:proofErr w:type="spellStart"/>
+      <w:r>
+        <w:rPr>
+          <w:rFonts w:ascii="Consolas" w:eastAsia="Times New Roman" w:hAnsi="Consolas" w:cs="Times New Roman"/>
+          <w:color w:val="4EC9B0"/>
+          <w:sz w:val="27"/>
+          <w:szCs w:val="27"/>
+          <w:lang w:bidi="gu-IN"/>
+        </w:rPr>
+        <w:t>WeatherComponent</w:t>
+      </w:r>
+      <w:proofErr w:type="spellEnd"/>
+      <w:r>
+        <w:rPr>
+          <w:rFonts w:ascii="Consolas" w:eastAsia="Times New Roman" w:hAnsi="Consolas" w:cs="Times New Roman"/>
+          <w:color w:val="CCCCCC"/>
+          <w:sz w:val="27"/>
+          <w:szCs w:val="27"/>
+          <w:lang w:bidi="gu-IN"/>
+        </w:rPr>
+        <w:t>,</w:t>
+      </w:r>
+    </w:p>
+    <w:p>
+      <w:pPr>
+        <w:shd w:val="clear" w:color="auto" w:fill="1F1F1F"/>
+        <w:spacing w:after="0" w:line="360" w:lineRule="atLeast"/>
+        <w:rPr>
+          <w:rFonts w:ascii="Consolas" w:eastAsia="Times New Roman" w:hAnsi="Consolas" w:cs="Times New Roman"/>
+          <w:color w:val="CCCCCC"/>
+          <w:sz w:val="27"/>
+          <w:szCs w:val="27"/>
+          <w:lang w:bidi="gu-IN"/>
+        </w:rPr>
+      </w:pPr>
+      <w:r>
+        <w:rPr>
+          <w:rFonts w:ascii="Consolas" w:eastAsia="Times New Roman" w:hAnsi="Consolas" w:cs="Times New Roman"/>
+          <w:color w:val="CCCCCC"/>
+          <w:sz w:val="27"/>
+          <w:szCs w:val="27"/>
+          <w:lang w:bidi="gu-IN"/>
+        </w:rPr>
+        <w:t xml:space="preserve">    </w:t>
+      </w:r>
+      <w:proofErr w:type="spellStart"/>
+      <w:r>
+        <w:rPr>
+          <w:rFonts w:ascii="Consolas" w:eastAsia="Times New Roman" w:hAnsi="Consolas" w:cs="Times New Roman"/>
+          <w:color w:val="4EC9B0"/>
+          <w:sz w:val="27"/>
+          <w:szCs w:val="27"/>
+          <w:lang w:bidi="gu-IN"/>
+        </w:rPr>
+        <w:t>ChangeColorDirective</w:t>
+      </w:r>
+      <w:proofErr w:type="spellEnd"/>
+      <w:r>
+        <w:rPr>
+          <w:rFonts w:ascii="Consolas" w:eastAsia="Times New Roman" w:hAnsi="Consolas" w:cs="Times New Roman"/>
+          <w:color w:val="CCCCCC"/>
+          <w:sz w:val="27"/>
+          <w:szCs w:val="27"/>
+          <w:lang w:bidi="gu-IN"/>
+        </w:rPr>
+        <w:t>,</w:t>
+      </w:r>
+    </w:p>
+    <w:p>
+      <w:pPr>
+        <w:shd w:val="clear" w:color="auto" w:fill="1F1F1F"/>
+        <w:spacing w:after="0" w:line="360" w:lineRule="atLeast"/>
+        <w:rPr>
+          <w:rFonts w:ascii="Consolas" w:eastAsia="Times New Roman" w:hAnsi="Consolas" w:cs="Times New Roman"/>
+          <w:color w:val="CCCCCC"/>
+          <w:sz w:val="27"/>
+          <w:szCs w:val="27"/>
+          <w:lang w:bidi="gu-IN"/>
+        </w:rPr>
+      </w:pPr>
+      <w:r>
+        <w:rPr>
+          <w:rFonts w:ascii="Consolas" w:eastAsia="Times New Roman" w:hAnsi="Consolas" w:cs="Times New Roman"/>
+          <w:color w:val="CCCCCC"/>
+          <w:sz w:val="27"/>
+          <w:szCs w:val="27"/>
+          <w:lang w:bidi="gu-IN"/>
+        </w:rPr>
+        <w:t xml:space="preserve">    </w:t>
+      </w:r>
+      <w:proofErr w:type="spellStart"/>
+      <w:r>
+        <w:rPr>
+          <w:rFonts w:ascii="Consolas" w:eastAsia="Times New Roman" w:hAnsi="Consolas" w:cs="Times New Roman"/>
+          <w:color w:val="4EC9B0"/>
+          <w:sz w:val="27"/>
+          <w:szCs w:val="27"/>
+          <w:highlight w:val="darkBlue"/>
+          <w:lang w:bidi="gu-IN"/>
+        </w:rPr>
+        <w:t>HighLightDirective</w:t>
+      </w:r>
+      <w:proofErr w:type="spellEnd"/>
+    </w:p>
+    <w:p>
+      <w:pPr>
+        <w:shd w:val="clear" w:color="auto" w:fill="1F1F1F"/>
+        <w:spacing w:after="0" w:line="360" w:lineRule="atLeast"/>
+        <w:rPr>
+          <w:rFonts w:ascii="Consolas" w:eastAsia="Times New Roman" w:hAnsi="Consolas" w:cs="Times New Roman"/>
+          <w:color w:val="CCCCCC"/>
+          <w:sz w:val="27"/>
+          <w:szCs w:val="27"/>
+          <w:lang w:bidi="gu-IN"/>
+        </w:rPr>
+      </w:pPr>
+      <w:r>
+        <w:rPr>
+          <w:rFonts w:ascii="Consolas" w:eastAsia="Times New Roman" w:hAnsi="Consolas" w:cs="Times New Roman"/>
+          <w:color w:val="CCCCCC"/>
+          <w:sz w:val="27"/>
+          <w:szCs w:val="27"/>
+          <w:lang w:bidi="gu-IN"/>
+        </w:rPr>
+        <w:t>  ],</w:t>
+      </w:r>
+    </w:p>
+    <w:p>
+      <w:pPr>
+        <w:shd w:val="clear" w:color="auto" w:fill="1F1F1F"/>
+        <w:spacing w:after="0" w:line="360" w:lineRule="atLeast"/>
+        <w:rPr>
+          <w:rFonts w:ascii="Consolas" w:eastAsia="Times New Roman" w:hAnsi="Consolas" w:cs="Times New Roman"/>
+          <w:color w:val="CCCCCC"/>
+          <w:sz w:val="27"/>
+          <w:szCs w:val="27"/>
+          <w:lang w:bidi="gu-IN"/>
+        </w:rPr>
+      </w:pPr>
+      <w:r>
+        <w:rPr>
+          <w:rFonts w:ascii="Consolas" w:eastAsia="Times New Roman" w:hAnsi="Consolas" w:cs="Times New Roman"/>
+          <w:color w:val="CCCCCC"/>
+          <w:sz w:val="27"/>
+          <w:szCs w:val="27"/>
+          <w:lang w:bidi="gu-IN"/>
+        </w:rPr>
+        <w:t xml:space="preserve">  </w:t>
+      </w:r>
+      <w:proofErr w:type="gramStart"/>
+      <w:r>
+        <w:rPr>
+          <w:rFonts w:ascii="Consolas" w:eastAsia="Times New Roman" w:hAnsi="Consolas" w:cs="Times New Roman"/>
+          <w:color w:val="9CDCFE"/>
+          <w:sz w:val="27"/>
+          <w:szCs w:val="27"/>
+          <w:lang w:bidi="gu-IN"/>
+        </w:rPr>
+        <w:t>imports</w:t>
+      </w:r>
+      <w:proofErr w:type="gramEnd"/>
+      <w:r>
+        <w:rPr>
+          <w:rFonts w:ascii="Consolas" w:eastAsia="Times New Roman" w:hAnsi="Consolas" w:cs="Times New Roman"/>
+          <w:color w:val="9CDCFE"/>
+          <w:sz w:val="27"/>
+          <w:szCs w:val="27"/>
+          <w:lang w:bidi="gu-IN"/>
+        </w:rPr>
+        <w:t>:</w:t>
+      </w:r>
+      <w:r>
+        <w:rPr>
+          <w:rFonts w:ascii="Consolas" w:eastAsia="Times New Roman" w:hAnsi="Consolas" w:cs="Times New Roman"/>
+          <w:color w:val="CCCCCC"/>
+          <w:sz w:val="27"/>
+          <w:szCs w:val="27"/>
+          <w:lang w:bidi="gu-IN"/>
+        </w:rPr>
+        <w:t xml:space="preserve"> [</w:t>
+      </w:r>
+    </w:p>
+    <w:p>
+      <w:pPr>
+        <w:shd w:val="clear" w:color="auto" w:fill="1F1F1F"/>
+        <w:spacing w:after="0" w:line="360" w:lineRule="atLeast"/>
+        <w:rPr>
+          <w:rFonts w:ascii="Consolas" w:eastAsia="Times New Roman" w:hAnsi="Consolas" w:cs="Times New Roman"/>
+          <w:color w:val="CCCCCC"/>
+          <w:sz w:val="27"/>
+          <w:szCs w:val="27"/>
+          <w:lang w:bidi="gu-IN"/>
+        </w:rPr>
+      </w:pPr>
+      <w:r>
+        <w:rPr>
+          <w:rFonts w:ascii="Consolas" w:eastAsia="Times New Roman" w:hAnsi="Consolas" w:cs="Times New Roman"/>
+          <w:color w:val="CCCCCC"/>
+          <w:sz w:val="27"/>
+          <w:szCs w:val="27"/>
+          <w:lang w:bidi="gu-IN"/>
+        </w:rPr>
+        <w:t xml:space="preserve">    </w:t>
+      </w:r>
+      <w:proofErr w:type="spellStart"/>
+      <w:r>
+        <w:rPr>
+          <w:rFonts w:ascii="Consolas" w:eastAsia="Times New Roman" w:hAnsi="Consolas" w:cs="Times New Roman"/>
+          <w:color w:val="4EC9B0"/>
+          <w:sz w:val="27"/>
+          <w:szCs w:val="27"/>
+          <w:lang w:bidi="gu-IN"/>
+        </w:rPr>
+        <w:t>BrowserModule</w:t>
+      </w:r>
+      <w:proofErr w:type="spellEnd"/>
+      <w:r>
+        <w:rPr>
+          <w:rFonts w:ascii="Consolas" w:eastAsia="Times New Roman" w:hAnsi="Consolas" w:cs="Times New Roman"/>
+          <w:color w:val="CCCCCC"/>
+          <w:sz w:val="27"/>
+          <w:szCs w:val="27"/>
+          <w:lang w:bidi="gu-IN"/>
+        </w:rPr>
+        <w:t>,</w:t>
+      </w:r>
+    </w:p>
+    <w:p>
+      <w:pPr>
+        <w:shd w:val="clear" w:color="auto" w:fill="1F1F1F"/>
+        <w:spacing w:after="0" w:line="360" w:lineRule="atLeast"/>
+        <w:rPr>
+          <w:rFonts w:ascii="Consolas" w:eastAsia="Times New Roman" w:hAnsi="Consolas" w:cs="Times New Roman"/>
+          <w:color w:val="CCCCCC"/>
+          <w:sz w:val="27"/>
+          <w:szCs w:val="27"/>
+          <w:lang w:bidi="gu-IN"/>
+        </w:rPr>
+      </w:pPr>
+      <w:r>
+        <w:rPr>
+          <w:rFonts w:ascii="Consolas" w:eastAsia="Times New Roman" w:hAnsi="Consolas" w:cs="Times New Roman"/>
+          <w:color w:val="CCCCCC"/>
+          <w:sz w:val="27"/>
+          <w:szCs w:val="27"/>
+          <w:lang w:bidi="gu-IN"/>
+        </w:rPr>
+        <w:t xml:space="preserve">    </w:t>
+      </w:r>
+      <w:proofErr w:type="spellStart"/>
+      <w:r>
+        <w:rPr>
+          <w:rFonts w:ascii="Consolas" w:eastAsia="Times New Roman" w:hAnsi="Consolas" w:cs="Times New Roman"/>
+          <w:color w:val="4EC9B0"/>
+          <w:sz w:val="27"/>
+          <w:szCs w:val="27"/>
+          <w:lang w:bidi="gu-IN"/>
+        </w:rPr>
+        <w:t>AppRoutingModule</w:t>
+      </w:r>
+      <w:proofErr w:type="spellEnd"/>
+    </w:p>
+    <w:p>
+      <w:pPr>
+        <w:shd w:val="clear" w:color="auto" w:fill="1F1F1F"/>
+        <w:spacing w:after="0" w:line="360" w:lineRule="atLeast"/>
+        <w:rPr>
+          <w:rFonts w:ascii="Consolas" w:eastAsia="Times New Roman" w:hAnsi="Consolas" w:cs="Times New Roman"/>
+          <w:color w:val="CCCCCC"/>
+          <w:sz w:val="27"/>
+          <w:szCs w:val="27"/>
+          <w:lang w:bidi="gu-IN"/>
+        </w:rPr>
+      </w:pPr>
+      <w:r>
+        <w:rPr>
+          <w:rFonts w:ascii="Consolas" w:eastAsia="Times New Roman" w:hAnsi="Consolas" w:cs="Times New Roman"/>
+          <w:color w:val="CCCCCC"/>
+          <w:sz w:val="27"/>
+          <w:szCs w:val="27"/>
+          <w:lang w:bidi="gu-IN"/>
+        </w:rPr>
+        <w:t>  ],</w:t>
+      </w:r>
+    </w:p>
+    <w:p>
+      <w:pPr>
+        <w:shd w:val="clear" w:color="auto" w:fill="1F1F1F"/>
+        <w:spacing w:after="0" w:line="360" w:lineRule="atLeast"/>
+        <w:rPr>
+          <w:rFonts w:ascii="Consolas" w:eastAsia="Times New Roman" w:hAnsi="Consolas" w:cs="Times New Roman"/>
+          <w:color w:val="CCCCCC"/>
+          <w:sz w:val="27"/>
+          <w:szCs w:val="27"/>
+          <w:lang w:bidi="gu-IN"/>
+        </w:rPr>
+      </w:pPr>
+      <w:r>
+        <w:rPr>
+          <w:rFonts w:ascii="Consolas" w:eastAsia="Times New Roman" w:hAnsi="Consolas" w:cs="Times New Roman"/>
+          <w:color w:val="CCCCCC"/>
+          <w:sz w:val="27"/>
+          <w:szCs w:val="27"/>
+          <w:lang w:bidi="gu-IN"/>
+        </w:rPr>
+        <w:t xml:space="preserve">  </w:t>
+      </w:r>
+      <w:proofErr w:type="gramStart"/>
+      <w:r>
+        <w:rPr>
+          <w:rFonts w:ascii="Consolas" w:eastAsia="Times New Roman" w:hAnsi="Consolas" w:cs="Times New Roman"/>
+          <w:color w:val="9CDCFE"/>
+          <w:sz w:val="27"/>
+          <w:szCs w:val="27"/>
+          <w:lang w:bidi="gu-IN"/>
+        </w:rPr>
+        <w:t>providers</w:t>
+      </w:r>
+      <w:proofErr w:type="gramEnd"/>
+      <w:r>
+        <w:rPr>
+          <w:rFonts w:ascii="Consolas" w:eastAsia="Times New Roman" w:hAnsi="Consolas" w:cs="Times New Roman"/>
+          <w:color w:val="9CDCFE"/>
+          <w:sz w:val="27"/>
+          <w:szCs w:val="27"/>
+          <w:lang w:bidi="gu-IN"/>
+        </w:rPr>
+        <w:t>:</w:t>
+      </w:r>
+      <w:r>
+        <w:rPr>
+          <w:rFonts w:ascii="Consolas" w:eastAsia="Times New Roman" w:hAnsi="Consolas" w:cs="Times New Roman"/>
+          <w:color w:val="CCCCCC"/>
+          <w:sz w:val="27"/>
+          <w:szCs w:val="27"/>
+          <w:lang w:bidi="gu-IN"/>
+        </w:rPr>
+        <w:t xml:space="preserve"> [],</w:t>
+      </w:r>
+    </w:p>
+    <w:p>
+      <w:pPr>
+        <w:shd w:val="clear" w:color="auto" w:fill="1F1F1F"/>
+        <w:spacing w:after="0" w:line="360" w:lineRule="atLeast"/>
+        <w:rPr>
+          <w:rFonts w:ascii="Consolas" w:eastAsia="Times New Roman" w:hAnsi="Consolas" w:cs="Times New Roman"/>
+          <w:color w:val="CCCCCC"/>
+          <w:sz w:val="27"/>
+          <w:szCs w:val="27"/>
+          <w:lang w:bidi="gu-IN"/>
+        </w:rPr>
+      </w:pPr>
+      <w:r>
+        <w:rPr>
+          <w:rFonts w:ascii="Consolas" w:eastAsia="Times New Roman" w:hAnsi="Consolas" w:cs="Times New Roman"/>
+          <w:color w:val="CCCCCC"/>
+          <w:sz w:val="27"/>
+          <w:szCs w:val="27"/>
+          <w:lang w:bidi="gu-IN"/>
+        </w:rPr>
+        <w:t xml:space="preserve">  </w:t>
+      </w:r>
+      <w:proofErr w:type="gramStart"/>
+      <w:r>
+        <w:rPr>
+          <w:rFonts w:ascii="Consolas" w:eastAsia="Times New Roman" w:hAnsi="Consolas" w:cs="Times New Roman"/>
+          <w:color w:val="9CDCFE"/>
+          <w:sz w:val="27"/>
+          <w:szCs w:val="27"/>
+          <w:lang w:bidi="gu-IN"/>
+        </w:rPr>
+        <w:t>bootstrap</w:t>
+      </w:r>
+      <w:proofErr w:type="gramEnd"/>
+      <w:r>
+        <w:rPr>
+          <w:rFonts w:ascii="Consolas" w:eastAsia="Times New Roman" w:hAnsi="Consolas" w:cs="Times New Roman"/>
+          <w:color w:val="9CDCFE"/>
+          <w:sz w:val="27"/>
+          <w:szCs w:val="27"/>
+          <w:lang w:bidi="gu-IN"/>
+        </w:rPr>
+        <w:t>:</w:t>
+      </w:r>
+      <w:r>
+        <w:rPr>
+          <w:rFonts w:ascii="Consolas" w:eastAsia="Times New Roman" w:hAnsi="Consolas" w:cs="Times New Roman"/>
+          <w:color w:val="CCCCCC"/>
+          <w:sz w:val="27"/>
+          <w:szCs w:val="27"/>
+          <w:lang w:bidi="gu-IN"/>
+        </w:rPr>
+        <w:t xml:space="preserve"> [</w:t>
+      </w:r>
+      <w:proofErr w:type="spellStart"/>
+      <w:r>
+        <w:rPr>
+          <w:rFonts w:ascii="Consolas" w:eastAsia="Times New Roman" w:hAnsi="Consolas" w:cs="Times New Roman"/>
+          <w:color w:val="4EC9B0"/>
+          <w:sz w:val="27"/>
+          <w:szCs w:val="27"/>
+          <w:lang w:bidi="gu-IN"/>
+        </w:rPr>
+        <w:t>AppComponent</w:t>
+      </w:r>
+      <w:proofErr w:type="spellEnd"/>
+      <w:r>
+        <w:rPr>
+          <w:rFonts w:ascii="Consolas" w:eastAsia="Times New Roman" w:hAnsi="Consolas" w:cs="Times New Roman"/>
+          <w:color w:val="CCCCCC"/>
+          <w:sz w:val="27"/>
+          <w:szCs w:val="27"/>
+          <w:lang w:bidi="gu-IN"/>
+        </w:rPr>
+        <w:t>]</w:t>
+      </w:r>
+    </w:p>
+    <w:p>
+      <w:pPr>
+        <w:shd w:val="clear" w:color="auto" w:fill="1F1F1F"/>
+        <w:spacing w:after="0" w:line="360" w:lineRule="atLeast"/>
+        <w:rPr>
+          <w:rFonts w:ascii="Consolas" w:eastAsia="Times New Roman" w:hAnsi="Consolas" w:cs="Times New Roman"/>
+          <w:color w:val="CCCCCC"/>
+          <w:sz w:val="27"/>
+          <w:szCs w:val="27"/>
+          <w:lang w:bidi="gu-IN"/>
+        </w:rPr>
+      </w:pPr>
+      <w:r>
+        <w:rPr>
+          <w:rFonts w:ascii="Consolas" w:eastAsia="Times New Roman" w:hAnsi="Consolas" w:cs="Times New Roman"/>
+          <w:color w:val="CCCCCC"/>
+          <w:sz w:val="27"/>
+          <w:szCs w:val="27"/>
+          <w:lang w:bidi="gu-IN"/>
+        </w:rPr>
+        <w:t>})</w:t>
+      </w:r>
+    </w:p>
+    <w:p>
+      <w:pPr>
+        <w:shd w:val="clear" w:color="auto" w:fill="1F1F1F"/>
+        <w:spacing w:after="0" w:line="360" w:lineRule="atLeast"/>
+        <w:rPr>
+          <w:rFonts w:ascii="Consolas" w:eastAsia="Times New Roman" w:hAnsi="Consolas" w:cs="Times New Roman"/>
+          <w:color w:val="CCCCCC"/>
+          <w:sz w:val="27"/>
+          <w:szCs w:val="27"/>
+          <w:lang w:bidi="gu-IN"/>
+        </w:rPr>
+      </w:pPr>
+      <w:proofErr w:type="gramStart"/>
+      <w:r>
+        <w:rPr>
+          <w:rFonts w:ascii="Consolas" w:eastAsia="Times New Roman" w:hAnsi="Consolas" w:cs="Times New Roman"/>
+          <w:color w:val="C586C0"/>
+          <w:sz w:val="27"/>
+          <w:szCs w:val="27"/>
+          <w:lang w:bidi="gu-IN"/>
+        </w:rPr>
+        <w:t>export</w:t>
+      </w:r>
+      <w:proofErr w:type="gramEnd"/>
+      <w:r>
+        <w:rPr>
+          <w:rFonts w:ascii="Consolas" w:eastAsia="Times New Roman" w:hAnsi="Consolas" w:cs="Times New Roman"/>
+          <w:color w:val="CCCCCC"/>
+          <w:sz w:val="27"/>
+          <w:szCs w:val="27"/>
+          <w:lang w:bidi="gu-IN"/>
+        </w:rPr>
+        <w:t xml:space="preserve"> </w:t>
+      </w:r>
+      <w:r>
+        <w:rPr>
+          <w:rFonts w:ascii="Consolas" w:eastAsia="Times New Roman" w:hAnsi="Consolas" w:cs="Times New Roman"/>
+          <w:color w:val="569CD6"/>
+          <w:sz w:val="27"/>
+          <w:szCs w:val="27"/>
+          <w:lang w:bidi="gu-IN"/>
+        </w:rPr>
+        <w:t>class</w:t>
+      </w:r>
+      <w:r>
+        <w:rPr>
+          <w:rFonts w:ascii="Consolas" w:eastAsia="Times New Roman" w:hAnsi="Consolas" w:cs="Times New Roman"/>
+          <w:color w:val="CCCCCC"/>
+          <w:sz w:val="27"/>
+          <w:szCs w:val="27"/>
+          <w:lang w:bidi="gu-IN"/>
+        </w:rPr>
+        <w:t xml:space="preserve"> </w:t>
+      </w:r>
+      <w:proofErr w:type="spellStart"/>
+      <w:r>
+        <w:rPr>
+          <w:rFonts w:ascii="Consolas" w:eastAsia="Times New Roman" w:hAnsi="Consolas" w:cs="Times New Roman"/>
+          <w:color w:val="4EC9B0"/>
+          <w:sz w:val="27"/>
+          <w:szCs w:val="27"/>
+          <w:lang w:bidi="gu-IN"/>
+        </w:rPr>
+        <w:t>AppModule</w:t>
+      </w:r>
+      <w:proofErr w:type="spellEnd"/>
+      <w:r>
+        <w:rPr>
+          <w:rFonts w:ascii="Consolas" w:eastAsia="Times New Roman" w:hAnsi="Consolas" w:cs="Times New Roman"/>
+          <w:color w:val="CCCCCC"/>
+          <w:sz w:val="27"/>
+          <w:szCs w:val="27"/>
+          <w:lang w:bidi="gu-IN"/>
+        </w:rPr>
+        <w:t xml:space="preserve"> { }</w:t>
+      </w:r>
+    </w:p>
+    <w:p>
+      <w:pPr>
+        <w:shd w:val="clear" w:color="auto" w:fill="1F1F1F"/>
+        <w:spacing w:after="0" w:line="360" w:lineRule="atLeast"/>
+        <w:rPr>
+          <w:rFonts w:ascii="Consolas" w:eastAsia="Times New Roman" w:hAnsi="Consolas" w:cs="Times New Roman"/>
+          <w:color w:val="CCCCCC"/>
+          <w:sz w:val="27"/>
+          <w:szCs w:val="27"/>
+          <w:lang w:bidi="gu-IN"/>
+        </w:rPr>
+      </w:pPr>
+    </w:p>
+    <w:p/>
+    <w:p/>
+    <w:p>
+      <w:proofErr w:type="gramStart"/>
+      <w:r>
+        <w:t>use</w:t>
+      </w:r>
+      <w:proofErr w:type="gramEnd"/>
+      <w:r>
+        <w:t xml:space="preserve"> it in any of the component</w:t>
+      </w:r>
+    </w:p>
+    <w:p/>
+    <w:p>
+      <w:r>
+        <w:t>directive.component.html</w:t>
+      </w:r>
+    </w:p>
+    <w:p>
+      <w:pPr>
+        <w:shd w:val="clear" w:color="auto" w:fill="1F1F1F"/>
+        <w:spacing w:after="0" w:line="360" w:lineRule="atLeast"/>
+        <w:rPr>
+          <w:rFonts w:ascii="Consolas" w:eastAsia="Times New Roman" w:hAnsi="Consolas" w:cs="Times New Roman"/>
+          <w:color w:val="CCCCCC"/>
+          <w:sz w:val="27"/>
+          <w:szCs w:val="27"/>
+          <w:lang w:bidi="gu-IN"/>
+        </w:rPr>
+      </w:pPr>
+      <w:r>
+        <w:rPr>
+          <w:rFonts w:ascii="Consolas" w:eastAsia="Times New Roman" w:hAnsi="Consolas" w:cs="Times New Roman"/>
+          <w:color w:val="808080"/>
+          <w:sz w:val="27"/>
+          <w:szCs w:val="27"/>
+          <w:lang w:bidi="gu-IN"/>
+        </w:rPr>
+        <w:t>&lt;</w:t>
+      </w:r>
+      <w:r>
+        <w:rPr>
+          <w:rFonts w:ascii="Consolas" w:eastAsia="Times New Roman" w:hAnsi="Consolas" w:cs="Times New Roman"/>
+          <w:color w:val="569CD6"/>
+          <w:sz w:val="27"/>
+          <w:szCs w:val="27"/>
+          <w:lang w:bidi="gu-IN"/>
+        </w:rPr>
+        <w:t>div</w:t>
+      </w:r>
+      <w:r>
+        <w:rPr>
+          <w:rFonts w:ascii="Consolas" w:eastAsia="Times New Roman" w:hAnsi="Consolas" w:cs="Times New Roman"/>
+          <w:color w:val="CCCCCC"/>
+          <w:sz w:val="27"/>
+          <w:szCs w:val="27"/>
+          <w:lang w:bidi="gu-IN"/>
+        </w:rPr>
+        <w:t xml:space="preserve"> </w:t>
+      </w:r>
+      <w:r>
+        <w:rPr>
+          <w:rFonts w:ascii="Consolas" w:eastAsia="Times New Roman" w:hAnsi="Consolas" w:cs="Times New Roman"/>
+          <w:color w:val="9CDCFE"/>
+          <w:sz w:val="27"/>
+          <w:szCs w:val="27"/>
+          <w:lang w:bidi="gu-IN"/>
+        </w:rPr>
+        <w:t>class</w:t>
+      </w:r>
+      <w:r>
+        <w:rPr>
+          <w:rFonts w:ascii="Consolas" w:eastAsia="Times New Roman" w:hAnsi="Consolas" w:cs="Times New Roman"/>
+          <w:color w:val="CCCCCC"/>
+          <w:sz w:val="27"/>
+          <w:szCs w:val="27"/>
+          <w:lang w:bidi="gu-IN"/>
+        </w:rPr>
+        <w:t>=</w:t>
+      </w:r>
+      <w:r>
+        <w:rPr>
+          <w:rFonts w:ascii="Consolas" w:eastAsia="Times New Roman" w:hAnsi="Consolas" w:cs="Times New Roman"/>
+          <w:color w:val="CE9178"/>
+          <w:sz w:val="27"/>
+          <w:szCs w:val="27"/>
+          <w:lang w:bidi="gu-IN"/>
+        </w:rPr>
+        <w:t>"container"</w:t>
+      </w:r>
+      <w:r>
+        <w:rPr>
+          <w:rFonts w:ascii="Consolas" w:eastAsia="Times New Roman" w:hAnsi="Consolas" w:cs="Times New Roman"/>
+          <w:color w:val="808080"/>
+          <w:sz w:val="27"/>
+          <w:szCs w:val="27"/>
+          <w:lang w:bidi="gu-IN"/>
+        </w:rPr>
+        <w:t>&gt;</w:t>
+      </w:r>
+    </w:p>
+    <w:p>
+      <w:pPr>
+        <w:shd w:val="clear" w:color="auto" w:fill="1F1F1F"/>
+        <w:spacing w:after="0" w:line="360" w:lineRule="atLeast"/>
+        <w:rPr>
+          <w:rFonts w:ascii="Consolas" w:eastAsia="Times New Roman" w:hAnsi="Consolas" w:cs="Times New Roman"/>
+          <w:color w:val="CCCCCC"/>
+          <w:sz w:val="27"/>
+          <w:szCs w:val="27"/>
+          <w:lang w:bidi="gu-IN"/>
+        </w:rPr>
+      </w:pPr>
+      <w:r>
+        <w:rPr>
+          <w:rFonts w:ascii="Consolas" w:eastAsia="Times New Roman" w:hAnsi="Consolas" w:cs="Times New Roman"/>
+          <w:color w:val="CCCCCC"/>
+          <w:sz w:val="27"/>
+          <w:szCs w:val="27"/>
+          <w:lang w:bidi="gu-IN"/>
+        </w:rPr>
+        <w:t xml:space="preserve">    </w:t>
+      </w:r>
+      <w:r>
+        <w:rPr>
+          <w:rFonts w:ascii="Consolas" w:eastAsia="Times New Roman" w:hAnsi="Consolas" w:cs="Times New Roman"/>
+          <w:color w:val="808080"/>
+          <w:sz w:val="27"/>
+          <w:szCs w:val="27"/>
+          <w:lang w:bidi="gu-IN"/>
+        </w:rPr>
+        <w:t>&lt;</w:t>
+      </w:r>
+      <w:proofErr w:type="gramStart"/>
+      <w:r>
+        <w:rPr>
+          <w:rFonts w:ascii="Consolas" w:eastAsia="Times New Roman" w:hAnsi="Consolas" w:cs="Times New Roman"/>
+          <w:color w:val="569CD6"/>
+          <w:sz w:val="27"/>
+          <w:szCs w:val="27"/>
+          <w:lang w:bidi="gu-IN"/>
+        </w:rPr>
+        <w:t>h2</w:t>
+      </w:r>
+      <w:proofErr w:type="gramEnd"/>
+      <w:r>
+        <w:rPr>
+          <w:rFonts w:ascii="Consolas" w:eastAsia="Times New Roman" w:hAnsi="Consolas" w:cs="Times New Roman"/>
+          <w:color w:val="CCCCCC"/>
+          <w:sz w:val="27"/>
+          <w:szCs w:val="27"/>
+          <w:lang w:bidi="gu-IN"/>
+        </w:rPr>
+        <w:t xml:space="preserve"> </w:t>
+      </w:r>
+      <w:proofErr w:type="spellStart"/>
+      <w:r>
+        <w:rPr>
+          <w:rFonts w:ascii="Consolas" w:eastAsia="Times New Roman" w:hAnsi="Consolas" w:cs="Times New Roman"/>
+          <w:color w:val="9CDCFE"/>
+          <w:sz w:val="27"/>
+          <w:szCs w:val="27"/>
+          <w:lang w:bidi="gu-IN"/>
+        </w:rPr>
+        <w:t>changecolor</w:t>
+      </w:r>
+      <w:proofErr w:type="spellEnd"/>
+      <w:r>
+        <w:rPr>
+          <w:rFonts w:ascii="Consolas" w:eastAsia="Times New Roman" w:hAnsi="Consolas" w:cs="Times New Roman"/>
+          <w:color w:val="808080"/>
+          <w:sz w:val="27"/>
+          <w:szCs w:val="27"/>
+          <w:lang w:bidi="gu-IN"/>
+        </w:rPr>
+        <w:t>&gt;</w:t>
+      </w:r>
+      <w:r>
+        <w:rPr>
+          <w:rFonts w:ascii="Consolas" w:eastAsia="Times New Roman" w:hAnsi="Consolas" w:cs="Times New Roman"/>
+          <w:color w:val="CCCCCC"/>
+          <w:sz w:val="27"/>
+          <w:szCs w:val="27"/>
+          <w:lang w:bidi="gu-IN"/>
+        </w:rPr>
+        <w:t xml:space="preserve"> Change Color Directive</w:t>
+      </w:r>
+      <w:r>
+        <w:rPr>
+          <w:rFonts w:ascii="Consolas" w:eastAsia="Times New Roman" w:hAnsi="Consolas" w:cs="Times New Roman"/>
+          <w:color w:val="808080"/>
+          <w:sz w:val="27"/>
+          <w:szCs w:val="27"/>
+          <w:lang w:bidi="gu-IN"/>
+        </w:rPr>
+        <w:t>&lt;/</w:t>
+      </w:r>
+      <w:r>
+        <w:rPr>
+          <w:rFonts w:ascii="Consolas" w:eastAsia="Times New Roman" w:hAnsi="Consolas" w:cs="Times New Roman"/>
+          <w:color w:val="569CD6"/>
+          <w:sz w:val="27"/>
+          <w:szCs w:val="27"/>
+          <w:lang w:bidi="gu-IN"/>
+        </w:rPr>
+        <w:t>h2</w:t>
+      </w:r>
+      <w:r>
+        <w:rPr>
+          <w:rFonts w:ascii="Consolas" w:eastAsia="Times New Roman" w:hAnsi="Consolas" w:cs="Times New Roman"/>
+          <w:color w:val="808080"/>
+          <w:sz w:val="27"/>
+          <w:szCs w:val="27"/>
+          <w:lang w:bidi="gu-IN"/>
+        </w:rPr>
+        <w:t>&gt;</w:t>
+      </w:r>
+    </w:p>
+    <w:p>
+      <w:pPr>
+        <w:shd w:val="clear" w:color="auto" w:fill="1F1F1F"/>
+        <w:spacing w:after="0" w:line="360" w:lineRule="atLeast"/>
+        <w:rPr>
+          <w:rFonts w:ascii="Consolas" w:eastAsia="Times New Roman" w:hAnsi="Consolas" w:cs="Times New Roman"/>
+          <w:color w:val="CCCCCC"/>
+          <w:sz w:val="27"/>
+          <w:szCs w:val="27"/>
+          <w:lang w:bidi="gu-IN"/>
+        </w:rPr>
+      </w:pPr>
+      <w:r>
+        <w:rPr>
+          <w:rFonts w:ascii="Consolas" w:eastAsia="Times New Roman" w:hAnsi="Consolas" w:cs="Times New Roman"/>
+          <w:color w:val="CCCCCC"/>
+          <w:sz w:val="27"/>
+          <w:szCs w:val="27"/>
+          <w:lang w:bidi="gu-IN"/>
+        </w:rPr>
+        <w:t xml:space="preserve">    </w:t>
+      </w:r>
+      <w:r>
+        <w:rPr>
+          <w:rFonts w:ascii="Consolas" w:eastAsia="Times New Roman" w:hAnsi="Consolas" w:cs="Times New Roman"/>
+          <w:color w:val="808080"/>
+          <w:sz w:val="27"/>
+          <w:szCs w:val="27"/>
+          <w:lang w:bidi="gu-IN"/>
+        </w:rPr>
+        <w:t>&lt;</w:t>
+      </w:r>
+      <w:proofErr w:type="gramStart"/>
+      <w:r>
+        <w:rPr>
+          <w:rFonts w:ascii="Consolas" w:eastAsia="Times New Roman" w:hAnsi="Consolas" w:cs="Times New Roman"/>
+          <w:color w:val="569CD6"/>
+          <w:sz w:val="27"/>
+          <w:szCs w:val="27"/>
+          <w:lang w:bidi="gu-IN"/>
+        </w:rPr>
+        <w:t>h3</w:t>
+      </w:r>
+      <w:proofErr w:type="gramEnd"/>
+      <w:r>
+        <w:rPr>
+          <w:rFonts w:ascii="Consolas" w:eastAsia="Times New Roman" w:hAnsi="Consolas" w:cs="Times New Roman"/>
+          <w:color w:val="CCCCCC"/>
+          <w:sz w:val="27"/>
+          <w:szCs w:val="27"/>
+          <w:lang w:bidi="gu-IN"/>
+        </w:rPr>
+        <w:t xml:space="preserve"> </w:t>
+      </w:r>
+      <w:r>
+        <w:rPr>
+          <w:rFonts w:ascii="Consolas" w:eastAsia="Times New Roman" w:hAnsi="Consolas" w:cs="Times New Roman"/>
+          <w:color w:val="9CDCFE"/>
+          <w:sz w:val="27"/>
+          <w:szCs w:val="27"/>
+          <w:highlight w:val="darkBlue"/>
+          <w:lang w:bidi="gu-IN"/>
+        </w:rPr>
+        <w:t>highlight</w:t>
+      </w:r>
+      <w:r>
+        <w:rPr>
+          <w:rFonts w:ascii="Consolas" w:eastAsia="Times New Roman" w:hAnsi="Consolas" w:cs="Times New Roman"/>
+          <w:color w:val="808080"/>
+          <w:sz w:val="27"/>
+          <w:szCs w:val="27"/>
+          <w:lang w:bidi="gu-IN"/>
+        </w:rPr>
+        <w:t>&gt;</w:t>
+      </w:r>
+      <w:r>
+        <w:rPr>
+          <w:rFonts w:ascii="Consolas" w:eastAsia="Times New Roman" w:hAnsi="Consolas" w:cs="Times New Roman"/>
+          <w:color w:val="CCCCCC"/>
+          <w:sz w:val="27"/>
+          <w:szCs w:val="27"/>
+          <w:lang w:bidi="gu-IN"/>
+        </w:rPr>
+        <w:t>This is Highlight Directive Using Render</w:t>
+      </w:r>
+      <w:r>
+        <w:rPr>
+          <w:rFonts w:ascii="Consolas" w:eastAsia="Times New Roman" w:hAnsi="Consolas" w:cs="Times New Roman"/>
+          <w:color w:val="808080"/>
+          <w:sz w:val="27"/>
+          <w:szCs w:val="27"/>
+          <w:lang w:bidi="gu-IN"/>
+        </w:rPr>
+        <w:t>&lt;/</w:t>
+      </w:r>
+      <w:r>
+        <w:rPr>
+          <w:rFonts w:ascii="Consolas" w:eastAsia="Times New Roman" w:hAnsi="Consolas" w:cs="Times New Roman"/>
+          <w:color w:val="569CD6"/>
+          <w:sz w:val="27"/>
+          <w:szCs w:val="27"/>
+          <w:lang w:bidi="gu-IN"/>
+        </w:rPr>
+        <w:t>h3</w:t>
+      </w:r>
+      <w:r>
+        <w:rPr>
+          <w:rFonts w:ascii="Consolas" w:eastAsia="Times New Roman" w:hAnsi="Consolas" w:cs="Times New Roman"/>
+          <w:color w:val="808080"/>
+          <w:sz w:val="27"/>
+          <w:szCs w:val="27"/>
+          <w:lang w:bidi="gu-IN"/>
+        </w:rPr>
+        <w:t>&gt;</w:t>
+      </w:r>
+    </w:p>
+    <w:p>
+      <w:pPr>
+        <w:shd w:val="clear" w:color="auto" w:fill="1F1F1F"/>
+        <w:spacing w:after="0" w:line="360" w:lineRule="atLeast"/>
+        <w:rPr>
+          <w:rFonts w:ascii="Consolas" w:eastAsia="Times New Roman" w:hAnsi="Consolas" w:cs="Times New Roman"/>
+          <w:color w:val="CCCCCC"/>
+          <w:sz w:val="27"/>
+          <w:szCs w:val="27"/>
+          <w:lang w:bidi="gu-IN"/>
+        </w:rPr>
+      </w:pPr>
+      <w:r>
+        <w:rPr>
+          <w:rFonts w:ascii="Consolas" w:eastAsia="Times New Roman" w:hAnsi="Consolas" w:cs="Times New Roman"/>
+          <w:color w:val="CCCCCC"/>
+          <w:sz w:val="27"/>
+          <w:szCs w:val="27"/>
+          <w:lang w:bidi="gu-IN"/>
+        </w:rPr>
+        <w:t xml:space="preserve">    </w:t>
+      </w:r>
+    </w:p>
+    <w:p>
+      <w:pPr>
+        <w:shd w:val="clear" w:color="auto" w:fill="1F1F1F"/>
+        <w:spacing w:after="0" w:line="360" w:lineRule="atLeast"/>
+        <w:rPr>
+          <w:rFonts w:ascii="Consolas" w:eastAsia="Times New Roman" w:hAnsi="Consolas" w:cs="Times New Roman"/>
+          <w:color w:val="CCCCCC"/>
+          <w:sz w:val="27"/>
+          <w:szCs w:val="27"/>
+          <w:lang w:bidi="gu-IN"/>
+        </w:rPr>
+      </w:pPr>
+      <w:r>
+        <w:rPr>
+          <w:rFonts w:ascii="Consolas" w:eastAsia="Times New Roman" w:hAnsi="Consolas" w:cs="Times New Roman"/>
+          <w:color w:val="808080"/>
+          <w:sz w:val="27"/>
+          <w:szCs w:val="27"/>
+          <w:lang w:bidi="gu-IN"/>
+        </w:rPr>
+        <w:t>&lt;/</w:t>
+      </w:r>
+      <w:r>
+        <w:rPr>
+          <w:rFonts w:ascii="Consolas" w:eastAsia="Times New Roman" w:hAnsi="Consolas" w:cs="Times New Roman"/>
+          <w:color w:val="569CD6"/>
+          <w:sz w:val="27"/>
+          <w:szCs w:val="27"/>
+          <w:lang w:bidi="gu-IN"/>
+        </w:rPr>
+        <w:t>div</w:t>
+      </w:r>
+      <w:r>
+        <w:rPr>
+          <w:rFonts w:ascii="Consolas" w:eastAsia="Times New Roman" w:hAnsi="Consolas" w:cs="Times New Roman"/>
+          <w:color w:val="808080"/>
+          <w:sz w:val="27"/>
+          <w:szCs w:val="27"/>
+          <w:lang w:bidi="gu-IN"/>
+        </w:rPr>
+        <w:t>&gt;</w:t>
+      </w:r>
+    </w:p>
+    <w:p/>
+    <w:p/>
+    <w:p>
+      <w:r>
+        <w:t>Save and check the output</w:t>
+      </w:r>
+    </w:p>
+    <w:p/>
+    <w:p>
+      <w:bookmarkStart w:id="0" w:name="_GoBack"/>
+      <w:r>
+        <w:rPr>
+          <w:noProof/>
+          <w:lang w:bidi="gu-IN"/>
+        </w:rPr>
+        <w:drawing>
+          <wp:inline distT="0" distB="0" distL="0" distR="0" wp14:anchorId="45D34695" wp14:editId="02ED8107">
+            <wp:extent cx="5934075" cy="381000"/>
+            <wp:effectExtent l="0" t="0" r="9525" b="0"/>
+            <wp:docPr id="4" name="Picture 4"/>
+            <wp:cNvGraphicFramePr>
+              <a:graphicFrameLocks xmlns:a="http://schemas.openxmlformats.org/drawingml/2006/main" noChangeAspect="1"/>
+            </wp:cNvGraphicFramePr>
+            <a:graphic xmlns:a="http://schemas.openxmlformats.org/drawingml/2006/main">
+              <a:graphicData uri="http://schemas.openxmlformats.org/drawingml/2006/picture">
+                <pic:pic xmlns:pic="http://schemas.openxmlformats.org/drawingml/2006/picture">
+                  <pic:nvPicPr>
+                    <pic:cNvPr id="1" name=""/>
+                    <pic:cNvPicPr/>
+                  </pic:nvPicPr>
+                  <pic:blipFill rotWithShape="1">
+                    <a:blip r:embed="rId6"/>
+                    <a:srcRect l="160" t="82952" r="1" b="5644"/>
+                    <a:stretch/>
+                  </pic:blipFill>
+                  <pic:spPr bwMode="auto">
+                    <a:xfrm>
+                      <a:off x="0" y="0"/>
+                      <a:ext cx="5934075" cy="381000"/>
+                    </a:xfrm>
+                    <a:prstGeom prst="rect">
+                      <a:avLst/>
+                    </a:prstGeom>
+                    <a:ln>
+                      <a:noFill/>
+                    </a:ln>
+                    <a:extLst>
+                      <a:ext uri="{53640926-AAD7-44D8-BBD7-CCE9431645EC}">
+                        <a14:shadowObscured xmlns:a14="http://schemas.microsoft.com/office/drawing/2010/main"/>
+                      </a:ext>
+                    </a:extLst>
+                  </pic:spPr>
+                </pic:pic>
+              </a:graphicData>
+            </a:graphic>
+          </wp:inline>
+        </w:drawing>
+      </w:r>
       <w:bookmarkEnd w:id="0"/>
     </w:p>
-    <w:p/>
     <w:sectPr>
       <w:pgSz w:w="12240" w:h="15840"/>
       <w:pgMar w:top="1440" w:right="1440" w:bottom="1440" w:left="1440" w:header="720" w:footer="720" w:gutter="0"/>
@@ -3147,6 +6149,27 @@
     <w:name w:val="Normal"/>
     <w:qFormat/>
   </w:style>
+  <w:style w:type="paragraph" w:styleId="Heading1">
+    <w:name w:val="heading 1"/>
+    <w:basedOn w:val="Normal"/>
+    <w:next w:val="Normal"/>
+    <w:link w:val="Heading1Char"/>
+    <w:uiPriority w:val="9"/>
+    <w:qFormat/>
+    <w:rsid w:val="00FD4884"/>
+    <w:pPr>
+      <w:keepNext/>
+      <w:keepLines/>
+      <w:spacing w:before="240" w:after="0"/>
+      <w:outlineLvl w:val="0"/>
+    </w:pPr>
+    <w:rPr>
+      <w:rFonts w:asciiTheme="majorHAnsi" w:eastAsiaTheme="majorEastAsia" w:hAnsiTheme="majorHAnsi" w:cstheme="majorBidi"/>
+      <w:color w:val="2E74B5" w:themeColor="accent1" w:themeShade="BF"/>
+      <w:sz w:val="32"/>
+      <w:szCs w:val="32"/>
+    </w:rPr>
+  </w:style>
   <w:style w:type="character" w:default="1" w:styleId="DefaultParagraphFont">
     <w:name w:val="Default Paragraph Font"/>
     <w:uiPriority w:val="1"/>
@@ -3173,6 +6196,19 @@
     <w:uiPriority w:val="99"/>
     <w:semiHidden/>
     <w:unhideWhenUsed/>
+  </w:style>
+  <w:style w:type="character" w:customStyle="1" w:styleId="Heading1Char">
+    <w:name w:val="Heading 1 Char"/>
+    <w:basedOn w:val="DefaultParagraphFont"/>
+    <w:link w:val="Heading1"/>
+    <w:uiPriority w:val="9"/>
+    <w:rsid w:val="00FD4884"/>
+    <w:rPr>
+      <w:rFonts w:asciiTheme="majorHAnsi" w:eastAsiaTheme="majorEastAsia" w:hAnsiTheme="majorHAnsi" w:cstheme="majorBidi"/>
+      <w:color w:val="2E74B5" w:themeColor="accent1" w:themeShade="BF"/>
+      <w:sz w:val="32"/>
+      <w:szCs w:val="32"/>
+    </w:rPr>
   </w:style>
 </w:styles>
 </file>

</xml_diff>